<commit_message>
Had an old version of the middle example (whoops).
</commit_message>
<xml_diff>
--- a/sbml-level-3/version-1/comp/Use_cases.docx
+++ b/sbml-level-3/version-1/comp/Use_cases.docx
@@ -2237,7 +2237,15 @@
     </w:p>
     <w:p>
       <w:r>
-        <w:t xml:space="preserve">Next, we have one model (“simple”) with a single reaction “S -&gt; D” </w:t>
+        <w:t xml:space="preserve">Next, we </w:t>
+      </w:r>
+      <w:r>
+        <w:t>define</w:t>
+      </w:r>
+      <w:bookmarkStart w:id="0" w:name="_GoBack"/>
+      <w:bookmarkEnd w:id="0"/>
+      <w:r>
+        <w:t xml:space="preserve"> one model (“simple”) with a single reaction “S -&gt; D” </w:t>
       </w:r>
       <w:r>
         <w:t xml:space="preserve">that has ports, </w:t>
@@ -2635,6 +2643,959 @@
       </w:pPr>
       <w:r>
         <w:lastRenderedPageBreak/>
+        <w:t xml:space="preserve">  &lt;/</w:t>
+      </w:r>
+      <w:proofErr w:type="spellStart"/>
+      <w:r>
+        <w:t>listOfModelDefinitions</w:t>
+      </w:r>
+      <w:proofErr w:type="spellEnd"/>
+      <w:r>
+        <w:t>&gt;</w:t>
+      </w:r>
+    </w:p>
+    <w:p>
+      <w:pPr>
+        <w:pStyle w:val="text"/>
+      </w:pPr>
+    </w:p>
+    <w:p>
+      <w:pPr>
+        <w:pStyle w:val="text"/>
+      </w:pPr>
+      <w:r>
+        <w:t xml:space="preserve">  &lt;model id="</w:t>
+      </w:r>
+      <w:proofErr w:type="spellStart"/>
+      <w:r>
+        <w:t>complexified</w:t>
+      </w:r>
+      <w:proofErr w:type="spellEnd"/>
+      <w:r>
+        <w:t>"&gt;</w:t>
+      </w:r>
+    </w:p>
+    <w:p>
+      <w:pPr>
+        <w:pStyle w:val="text"/>
+      </w:pPr>
+      <w:r>
+        <w:t xml:space="preserve">    &lt;</w:t>
+      </w:r>
+      <w:proofErr w:type="spellStart"/>
+      <w:proofErr w:type="gramStart"/>
+      <w:r>
+        <w:t>listOfSubmodels</w:t>
+      </w:r>
+      <w:proofErr w:type="spellEnd"/>
+      <w:proofErr w:type="gramEnd"/>
+      <w:r>
+        <w:t>&gt;</w:t>
+      </w:r>
+    </w:p>
+    <w:p>
+      <w:pPr>
+        <w:pStyle w:val="text"/>
+      </w:pPr>
+      <w:r>
+        <w:t xml:space="preserve">       &lt;submodel id="simple"&gt;</w:t>
+      </w:r>
+    </w:p>
+    <w:p>
+      <w:pPr>
+        <w:pStyle w:val="text"/>
+      </w:pPr>
+      <w:r>
+        <w:t xml:space="preserve">         &lt;</w:t>
+      </w:r>
+      <w:proofErr w:type="spellStart"/>
+      <w:r>
+        <w:t>modelRef</w:t>
+      </w:r>
+      <w:proofErr w:type="spellEnd"/>
+      <w:r>
+        <w:t xml:space="preserve"> modelID="simple" /&gt;</w:t>
+      </w:r>
+    </w:p>
+    <w:p>
+      <w:pPr>
+        <w:pStyle w:val="text"/>
+      </w:pPr>
+      <w:r>
+        <w:t xml:space="preserve">         &lt;</w:t>
+      </w:r>
+      <w:proofErr w:type="spellStart"/>
+      <w:proofErr w:type="gramStart"/>
+      <w:r>
+        <w:t>listOfDeletions</w:t>
+      </w:r>
+      <w:proofErr w:type="spellEnd"/>
+      <w:proofErr w:type="gramEnd"/>
+      <w:r>
+        <w:t>&gt;</w:t>
+      </w:r>
+    </w:p>
+    <w:p>
+      <w:pPr>
+        <w:pStyle w:val="text"/>
+      </w:pPr>
+      <w:r>
+        <w:t xml:space="preserve">           &lt;deletion id="</w:t>
+      </w:r>
+      <w:proofErr w:type="spellStart"/>
+      <w:r>
+        <w:t>oldrxn</w:t>
+      </w:r>
+      <w:proofErr w:type="spellEnd"/>
+      <w:r>
+        <w:t>" port="J0"&gt;</w:t>
+      </w:r>
+    </w:p>
+    <w:p>
+      <w:pPr>
+        <w:pStyle w:val="text"/>
+      </w:pPr>
+      <w:r>
+        <w:t xml:space="preserve">         &lt;/</w:t>
+      </w:r>
+      <w:proofErr w:type="spellStart"/>
+      <w:r>
+        <w:t>listOfDeletions</w:t>
+      </w:r>
+      <w:proofErr w:type="spellEnd"/>
+      <w:r>
+        <w:t>&gt;</w:t>
+      </w:r>
+    </w:p>
+    <w:p>
+      <w:pPr>
+        <w:pStyle w:val="text"/>
+      </w:pPr>
+      <w:r>
+        <w:t xml:space="preserve">       &lt;/submodel&gt;</w:t>
+      </w:r>
+    </w:p>
+    <w:p>
+      <w:pPr>
+        <w:pStyle w:val="text"/>
+      </w:pPr>
+      <w:r>
+        <w:t xml:space="preserve">       &lt;submodel id="enzyme"&gt;</w:t>
+      </w:r>
+    </w:p>
+    <w:p>
+      <w:pPr>
+        <w:pStyle w:val="text"/>
+      </w:pPr>
+      <w:r>
+        <w:t xml:space="preserve">         &lt;</w:t>
+      </w:r>
+      <w:proofErr w:type="spellStart"/>
+      <w:r>
+        <w:t>modelRef</w:t>
+      </w:r>
+      <w:proofErr w:type="spellEnd"/>
+      <w:r>
+        <w:t xml:space="preserve"> modelID="enzyme" /&gt;</w:t>
+      </w:r>
+    </w:p>
+    <w:p>
+      <w:pPr>
+        <w:pStyle w:val="text"/>
+      </w:pPr>
+      <w:r>
+        <w:t xml:space="preserve">       &lt;/submodel&gt;</w:t>
+      </w:r>
+    </w:p>
+    <w:p>
+      <w:pPr>
+        <w:pStyle w:val="text"/>
+      </w:pPr>
+      <w:r>
+        <w:t xml:space="preserve">    &lt;/</w:t>
+      </w:r>
+      <w:proofErr w:type="spellStart"/>
+      <w:r>
+        <w:t>listOfSubmodels</w:t>
+      </w:r>
+      <w:proofErr w:type="spellEnd"/>
+      <w:r>
+        <w:t>&gt;</w:t>
+      </w:r>
+    </w:p>
+    <w:p>
+      <w:pPr>
+        <w:pStyle w:val="text"/>
+      </w:pPr>
+      <w:r>
+        <w:t xml:space="preserve">    &lt;</w:t>
+      </w:r>
+      <w:proofErr w:type="spellStart"/>
+      <w:proofErr w:type="gramStart"/>
+      <w:r>
+        <w:t>listOfCompartments</w:t>
+      </w:r>
+      <w:proofErr w:type="spellEnd"/>
+      <w:proofErr w:type="gramEnd"/>
+      <w:r>
+        <w:t>&gt;</w:t>
+      </w:r>
+    </w:p>
+    <w:p>
+      <w:pPr>
+        <w:pStyle w:val="text"/>
+      </w:pPr>
+      <w:r>
+        <w:t xml:space="preserve">      &lt;compartment id="comp" size="1" constant="true" </w:t>
+      </w:r>
+      <w:proofErr w:type="spellStart"/>
+      <w:r>
+        <w:t>sboTerm</w:t>
+      </w:r>
+      <w:proofErr w:type="spellEnd"/>
+      <w:r>
+        <w:t>="SBO</w:t>
+      </w:r>
+      <w:proofErr w:type="gramStart"/>
+      <w:r>
+        <w:t>:0000410</w:t>
+      </w:r>
+      <w:proofErr w:type="gramEnd"/>
+      <w:r>
+        <w:t>"/&gt;</w:t>
+      </w:r>
+    </w:p>
+    <w:p>
+      <w:pPr>
+        <w:pStyle w:val="text"/>
+      </w:pPr>
+      <w:r>
+        <w:t xml:space="preserve">        &lt;</w:t>
+      </w:r>
+      <w:proofErr w:type="gramStart"/>
+      <w:r>
+        <w:t>replaces</w:t>
+      </w:r>
+      <w:proofErr w:type="gramEnd"/>
+      <w:r>
+        <w:t>&gt;</w:t>
+      </w:r>
+    </w:p>
+    <w:p>
+      <w:pPr>
+        <w:pStyle w:val="text"/>
+      </w:pPr>
+      <w:r>
+        <w:t xml:space="preserve">          &lt;subelement submodel="simple" port="comp" identical="true" /&gt;</w:t>
+      </w:r>
+    </w:p>
+    <w:p>
+      <w:pPr>
+        <w:pStyle w:val="text"/>
+      </w:pPr>
+      <w:r>
+        <w:t xml:space="preserve">          &lt;subelement submodel="enzyme" </w:t>
+      </w:r>
+      <w:proofErr w:type="spellStart"/>
+      <w:r>
+        <w:t>idRef</w:t>
+      </w:r>
+      <w:proofErr w:type="spellEnd"/>
+      <w:r>
+        <w:t>="comp" identical="true" /&gt;</w:t>
+      </w:r>
+    </w:p>
+    <w:p>
+      <w:pPr>
+        <w:pStyle w:val="text"/>
+      </w:pPr>
+      <w:r>
+        <w:t xml:space="preserve">        &lt;/replaces&gt;</w:t>
+      </w:r>
+    </w:p>
+    <w:p>
+      <w:pPr>
+        <w:pStyle w:val="text"/>
+      </w:pPr>
+      <w:r>
+        <w:t xml:space="preserve">    &lt;/</w:t>
+      </w:r>
+      <w:proofErr w:type="spellStart"/>
+      <w:r>
+        <w:t>listOfCompartments</w:t>
+      </w:r>
+      <w:proofErr w:type="spellEnd"/>
+      <w:r>
+        <w:t>&gt;</w:t>
+      </w:r>
+    </w:p>
+    <w:p>
+      <w:pPr>
+        <w:pStyle w:val="text"/>
+      </w:pPr>
+      <w:r>
+        <w:t xml:space="preserve">    &lt;</w:t>
+      </w:r>
+      <w:proofErr w:type="spellStart"/>
+      <w:proofErr w:type="gramStart"/>
+      <w:r>
+        <w:t>listOfSpecies</w:t>
+      </w:r>
+      <w:proofErr w:type="spellEnd"/>
+      <w:proofErr w:type="gramEnd"/>
+      <w:r>
+        <w:t>&gt;</w:t>
+      </w:r>
+    </w:p>
+    <w:p>
+      <w:pPr>
+        <w:pStyle w:val="text"/>
+      </w:pPr>
+      <w:r>
+        <w:t xml:space="preserve">      &lt;species id="S" compartment="comp" </w:t>
+      </w:r>
+      <w:proofErr w:type="spellStart"/>
+      <w:r>
+        <w:t>initialConcentration</w:t>
+      </w:r>
+      <w:proofErr w:type="spellEnd"/>
+      <w:r>
+        <w:t xml:space="preserve">="5" </w:t>
+      </w:r>
+      <w:proofErr w:type="spellStart"/>
+      <w:r>
+        <w:t>hasOnlySubstanceUnits</w:t>
+      </w:r>
+      <w:proofErr w:type="spellEnd"/>
+      <w:r>
+        <w:t xml:space="preserve">="false" </w:t>
+      </w:r>
+      <w:proofErr w:type="spellStart"/>
+      <w:r>
+        <w:t>boundaryCondition</w:t>
+      </w:r>
+      <w:proofErr w:type="spellEnd"/>
+      <w:r>
+        <w:t>="false" constant="false"&gt;</w:t>
+      </w:r>
+    </w:p>
+    <w:p>
+      <w:pPr>
+        <w:pStyle w:val="text"/>
+      </w:pPr>
+      <w:r>
+        <w:t xml:space="preserve">        &lt;</w:t>
+      </w:r>
+      <w:proofErr w:type="gramStart"/>
+      <w:r>
+        <w:t>replaces</w:t>
+      </w:r>
+      <w:proofErr w:type="gramEnd"/>
+      <w:r>
+        <w:t>&gt;</w:t>
+      </w:r>
+    </w:p>
+    <w:p>
+      <w:pPr>
+        <w:pStyle w:val="text"/>
+      </w:pPr>
+      <w:r>
+        <w:t xml:space="preserve">          &lt;subelement submodel="simple" port="S" identical="true" /&gt;</w:t>
+      </w:r>
+    </w:p>
+    <w:p>
+      <w:pPr>
+        <w:pStyle w:val="text"/>
+      </w:pPr>
+      <w:r>
+        <w:t xml:space="preserve">          &lt;subelement submodel="enzyme" </w:t>
+      </w:r>
+      <w:proofErr w:type="spellStart"/>
+      <w:r>
+        <w:t>idRef</w:t>
+      </w:r>
+      <w:proofErr w:type="spellEnd"/>
+      <w:r>
+        <w:t>="S" identical="false" /&gt;</w:t>
+      </w:r>
+    </w:p>
+    <w:p>
+      <w:pPr>
+        <w:pStyle w:val="text"/>
+      </w:pPr>
+      <w:r>
+        <w:t xml:space="preserve">        &lt;/replaces&gt;</w:t>
+      </w:r>
+    </w:p>
+    <w:p>
+      <w:pPr>
+        <w:pStyle w:val="text"/>
+      </w:pPr>
+      <w:r>
+        <w:t xml:space="preserve">      &lt;/species&gt;</w:t>
+      </w:r>
+    </w:p>
+    <w:p>
+      <w:pPr>
+        <w:pStyle w:val="text"/>
+      </w:pPr>
+      <w:r>
+        <w:t xml:space="preserve">      &lt;species id="D" compartment="comp" </w:t>
+      </w:r>
+      <w:proofErr w:type="spellStart"/>
+      <w:r>
+        <w:t>initialConcentration</w:t>
+      </w:r>
+      <w:proofErr w:type="spellEnd"/>
+      <w:r>
+        <w:t xml:space="preserve">="10" </w:t>
+      </w:r>
+      <w:proofErr w:type="spellStart"/>
+      <w:r>
+        <w:t>hasOnlySubstanceUnits</w:t>
+      </w:r>
+      <w:proofErr w:type="spellEnd"/>
+      <w:r>
+        <w:t xml:space="preserve">="false" </w:t>
+      </w:r>
+      <w:proofErr w:type="spellStart"/>
+      <w:r>
+        <w:t>boundaryCondition</w:t>
+      </w:r>
+      <w:proofErr w:type="spellEnd"/>
+      <w:r>
+        <w:t>="false" constant="false"&gt;</w:t>
+      </w:r>
+    </w:p>
+    <w:p>
+      <w:pPr>
+        <w:pStyle w:val="text"/>
+      </w:pPr>
+      <w:r>
+        <w:t xml:space="preserve">        &lt;</w:t>
+      </w:r>
+      <w:proofErr w:type="gramStart"/>
+      <w:r>
+        <w:t>replaces</w:t>
+      </w:r>
+      <w:proofErr w:type="gramEnd"/>
+      <w:r>
+        <w:t>&gt;</w:t>
+      </w:r>
+    </w:p>
+    <w:p>
+      <w:pPr>
+        <w:pStyle w:val="text"/>
+      </w:pPr>
+      <w:r>
+        <w:t xml:space="preserve">          &lt;subelement submodel="simple" port="D" identical="true" /&gt;</w:t>
+      </w:r>
+    </w:p>
+    <w:p>
+      <w:pPr>
+        <w:pStyle w:val="text"/>
+      </w:pPr>
+      <w:r>
+        <w:t xml:space="preserve">          &lt;subelement submodel="enzyme" </w:t>
+      </w:r>
+      <w:proofErr w:type="spellStart"/>
+      <w:r>
+        <w:t>idRef</w:t>
+      </w:r>
+      <w:proofErr w:type="spellEnd"/>
+      <w:r>
+        <w:t>="D" identical="false" /&gt;</w:t>
+      </w:r>
+    </w:p>
+    <w:p>
+      <w:pPr>
+        <w:pStyle w:val="text"/>
+      </w:pPr>
+      <w:r>
+        <w:t xml:space="preserve">        &lt;/replaces&gt;</w:t>
+      </w:r>
+    </w:p>
+    <w:p>
+      <w:pPr>
+        <w:pStyle w:val="text"/>
+      </w:pPr>
+      <w:r>
+        <w:t xml:space="preserve">      &lt;/species&gt;</w:t>
+      </w:r>
+    </w:p>
+    <w:p>
+      <w:pPr>
+        <w:pStyle w:val="text"/>
+      </w:pPr>
+      <w:r>
+        <w:t xml:space="preserve">    &lt;/</w:t>
+      </w:r>
+      <w:proofErr w:type="spellStart"/>
+      <w:r>
+        <w:t>listOfSpecies</w:t>
+      </w:r>
+      <w:proofErr w:type="spellEnd"/>
+      <w:r>
+        <w:t>&gt;</w:t>
+      </w:r>
+    </w:p>
+    <w:p>
+      <w:pPr>
+        <w:pStyle w:val="text"/>
+      </w:pPr>
+      <w:r>
+        <w:t xml:space="preserve">  &lt;/model&gt;</w:t>
+      </w:r>
+    </w:p>
+    <w:p>
+      <w:pPr>
+        <w:pStyle w:val="text"/>
+      </w:pPr>
+    </w:p>
+    <w:p>
+      <w:pPr>
+        <w:pStyle w:val="text"/>
+      </w:pPr>
+      <w:r>
+        <w:t>&lt;/</w:t>
+      </w:r>
+      <w:proofErr w:type="spellStart"/>
+      <w:r>
+        <w:t>sbml</w:t>
+      </w:r>
+      <w:proofErr w:type="spellEnd"/>
+      <w:r>
+        <w:t>&gt;</w:t>
+      </w:r>
+    </w:p>
+    <w:p>
+      <w:r>
+        <w:t>In “simple”, we give ports to the compartment, the two species, and the reaction.  Then, in “</w:t>
+      </w:r>
+      <w:proofErr w:type="spellStart"/>
+      <w:r>
+        <w:t>complexified</w:t>
+      </w:r>
+      <w:proofErr w:type="spellEnd"/>
+      <w:r>
+        <w:t xml:space="preserve">”, we import both this and the model “enzyme” from “enzyme_model.xml”, </w:t>
+      </w:r>
+      <w:r>
+        <w:t>and replace the simple reaction with the more complex two-step reaction by deleting the J0 reaction from “simple” and replacing “S” and “D” from both models with local replacements.  Note that it is “simple” that defined the initial concentrations of S and D, so our modeler set the ‘identical’ flag to ‘true’ for those elements , faithfully reproducing the 5 and 10 in the local copy, and set the ‘identical’ flag to ‘false’ for the replacement of those elements from “enzyme”.  Even had our modeler not done so, no warnings would have been produced, since nothing was defined for “S” or “D” in “enzyme” that was not defined for their replacement elements in “</w:t>
+      </w:r>
+      <w:proofErr w:type="spellStart"/>
+      <w:r>
+        <w:t>complexified</w:t>
+      </w:r>
+      <w:proofErr w:type="spellEnd"/>
+      <w:r>
+        <w:t>”.  Also note that since “simple” defined ports, the ‘port’ attribute was used for the subelements that referenced “simple” model elements, but “</w:t>
+      </w:r>
+      <w:proofErr w:type="spellStart"/>
+      <w:r>
+        <w:t>idRef</w:t>
+      </w:r>
+      <w:proofErr w:type="spellEnd"/>
+      <w:r>
+        <w:t>” still had to be used for subelements referencing “enzyme”.</w:t>
+      </w:r>
+    </w:p>
+    <w:p>
+      <w:r>
+        <w:t>In the resulting model, S is converted to D by a two-step enzymatic reaction defined wholly in “enzyme”, with S and D’s initial conditions set, in effect, in “simple” (through the ‘identical’ flag).  If “simple” had other reactions that created S and destroyed D, S would be created, would bind with E to form D, and D would then be destroyed, even though those reaction steps were defined in separate models.</w:t>
+      </w:r>
+    </w:p>
+    <w:p>
+      <w:r>
+        <w:lastRenderedPageBreak/>
+        <w:t xml:space="preserve">But what if we had wanted to annotate that the deleted reaction had been ‘replaced’ by the two-step enzymatic process?  To do this, </w:t>
+      </w:r>
+      <w:r>
+        <w:t>we must move those reactions to the parent model, and, since those reactions involve E and ES, we must also move those as well:</w:t>
+      </w:r>
+    </w:p>
+    <w:p>
+      <w:pPr>
+        <w:pStyle w:val="text"/>
+      </w:pPr>
+      <w:proofErr w:type="gramStart"/>
+      <w:r>
+        <w:t>&lt;?xml</w:t>
+      </w:r>
+      <w:proofErr w:type="gramEnd"/>
+      <w:r>
+        <w:t xml:space="preserve"> version="1.0" encoding="UTF-8"?&gt;</w:t>
+      </w:r>
+    </w:p>
+    <w:p>
+      <w:pPr>
+        <w:pStyle w:val="text"/>
+      </w:pPr>
+      <w:r>
+        <w:t>&lt;</w:t>
+      </w:r>
+      <w:proofErr w:type="spellStart"/>
+      <w:r>
+        <w:t>sbml</w:t>
+      </w:r>
+      <w:proofErr w:type="spellEnd"/>
+      <w:r>
+        <w:t xml:space="preserve"> </w:t>
+      </w:r>
+      <w:proofErr w:type="spellStart"/>
+      <w:r>
+        <w:t>xmlns</w:t>
+      </w:r>
+      <w:proofErr w:type="spellEnd"/>
+      <w:r>
+        <w:t>="http://www.sbml.org/sbml/level3/version1/core" level="3" version="1"&gt;</w:t>
+      </w:r>
+    </w:p>
+    <w:p>
+      <w:pPr>
+        <w:pStyle w:val="text"/>
+      </w:pPr>
+      <w:r>
+        <w:t xml:space="preserve">  &lt;</w:t>
+      </w:r>
+      <w:proofErr w:type="spellStart"/>
+      <w:proofErr w:type="gramStart"/>
+      <w:r>
+        <w:t>listOfModelDefinitions</w:t>
+      </w:r>
+      <w:proofErr w:type="spellEnd"/>
+      <w:proofErr w:type="gramEnd"/>
+      <w:r>
+        <w:t>&gt;</w:t>
+      </w:r>
+    </w:p>
+    <w:p>
+      <w:pPr>
+        <w:pStyle w:val="text"/>
+      </w:pPr>
+      <w:r>
+        <w:t xml:space="preserve">  &lt;model id="simple" name="simple"&gt;</w:t>
+      </w:r>
+    </w:p>
+    <w:p>
+      <w:pPr>
+        <w:pStyle w:val="text"/>
+      </w:pPr>
+      <w:r>
+        <w:t xml:space="preserve">    &lt;</w:t>
+      </w:r>
+      <w:proofErr w:type="spellStart"/>
+      <w:proofErr w:type="gramStart"/>
+      <w:r>
+        <w:t>listOfCompartments</w:t>
+      </w:r>
+      <w:proofErr w:type="spellEnd"/>
+      <w:proofErr w:type="gramEnd"/>
+      <w:r>
+        <w:t>&gt;</w:t>
+      </w:r>
+    </w:p>
+    <w:p>
+      <w:pPr>
+        <w:pStyle w:val="text"/>
+      </w:pPr>
+      <w:r>
+        <w:t xml:space="preserve">      &lt;compartment id="comp" size="1" constant="true" </w:t>
+      </w:r>
+      <w:proofErr w:type="spellStart"/>
+      <w:r>
+        <w:t>sboTerm</w:t>
+      </w:r>
+      <w:proofErr w:type="spellEnd"/>
+      <w:r>
+        <w:t>="SBO</w:t>
+      </w:r>
+      <w:proofErr w:type="gramStart"/>
+      <w:r>
+        <w:t>:0000410</w:t>
+      </w:r>
+      <w:proofErr w:type="gramEnd"/>
+      <w:r>
+        <w:t>" portid="comp"/&gt;</w:t>
+      </w:r>
+    </w:p>
+    <w:p>
+      <w:pPr>
+        <w:pStyle w:val="text"/>
+      </w:pPr>
+      <w:r>
+        <w:t xml:space="preserve">    &lt;/</w:t>
+      </w:r>
+      <w:proofErr w:type="spellStart"/>
+      <w:r>
+        <w:t>listOfCompartments</w:t>
+      </w:r>
+      <w:proofErr w:type="spellEnd"/>
+      <w:r>
+        <w:t>&gt;</w:t>
+      </w:r>
+    </w:p>
+    <w:p>
+      <w:pPr>
+        <w:pStyle w:val="text"/>
+      </w:pPr>
+      <w:r>
+        <w:t xml:space="preserve">    &lt;</w:t>
+      </w:r>
+      <w:proofErr w:type="spellStart"/>
+      <w:proofErr w:type="gramStart"/>
+      <w:r>
+        <w:t>listOfSpecies</w:t>
+      </w:r>
+      <w:proofErr w:type="spellEnd"/>
+      <w:proofErr w:type="gramEnd"/>
+      <w:r>
+        <w:t>&gt;</w:t>
+      </w:r>
+    </w:p>
+    <w:p>
+      <w:pPr>
+        <w:pStyle w:val="text"/>
+      </w:pPr>
+      <w:r>
+        <w:t xml:space="preserve">      &lt;species id="S" compartment="comp" </w:t>
+      </w:r>
+      <w:proofErr w:type="spellStart"/>
+      <w:r>
+        <w:t>initialConcentration</w:t>
+      </w:r>
+      <w:proofErr w:type="spellEnd"/>
+      <w:r>
+        <w:t xml:space="preserve">="5" </w:t>
+      </w:r>
+      <w:proofErr w:type="spellStart"/>
+      <w:r>
+        <w:t>hasOnlySubstanceUnits</w:t>
+      </w:r>
+      <w:proofErr w:type="spellEnd"/>
+      <w:r>
+        <w:t xml:space="preserve">="false" </w:t>
+      </w:r>
+      <w:proofErr w:type="spellStart"/>
+      <w:r>
+        <w:t>boundaryCondition</w:t>
+      </w:r>
+      <w:proofErr w:type="spellEnd"/>
+      <w:r>
+        <w:t>="false" constant="false" portid="S"/&gt;</w:t>
+      </w:r>
+    </w:p>
+    <w:p>
+      <w:pPr>
+        <w:pStyle w:val="text"/>
+      </w:pPr>
+      <w:r>
+        <w:t xml:space="preserve">      &lt;species id="D" compartment="comp" </w:t>
+      </w:r>
+      <w:proofErr w:type="spellStart"/>
+      <w:r>
+        <w:t>initialConcentration</w:t>
+      </w:r>
+      <w:proofErr w:type="spellEnd"/>
+      <w:r>
+        <w:t xml:space="preserve">="10" </w:t>
+      </w:r>
+      <w:proofErr w:type="spellStart"/>
+      <w:r>
+        <w:t>hasOnlySubstanceUnits</w:t>
+      </w:r>
+      <w:proofErr w:type="spellEnd"/>
+      <w:r>
+        <w:t xml:space="preserve">="false" </w:t>
+      </w:r>
+      <w:proofErr w:type="spellStart"/>
+      <w:r>
+        <w:t>boundaryCondition</w:t>
+      </w:r>
+      <w:proofErr w:type="spellEnd"/>
+      <w:r>
+        <w:t>="false" constant="false" portid="D"/&gt;</w:t>
+      </w:r>
+    </w:p>
+    <w:p>
+      <w:pPr>
+        <w:pStyle w:val="text"/>
+      </w:pPr>
+      <w:r>
+        <w:t xml:space="preserve">    &lt;/</w:t>
+      </w:r>
+      <w:proofErr w:type="spellStart"/>
+      <w:r>
+        <w:t>listOfSpecies</w:t>
+      </w:r>
+      <w:proofErr w:type="spellEnd"/>
+      <w:r>
+        <w:t>&gt;</w:t>
+      </w:r>
+    </w:p>
+    <w:p>
+      <w:pPr>
+        <w:pStyle w:val="text"/>
+      </w:pPr>
+      <w:r>
+        <w:t xml:space="preserve">    &lt;</w:t>
+      </w:r>
+      <w:proofErr w:type="spellStart"/>
+      <w:proofErr w:type="gramStart"/>
+      <w:r>
+        <w:t>listOfReactions</w:t>
+      </w:r>
+      <w:proofErr w:type="spellEnd"/>
+      <w:proofErr w:type="gramEnd"/>
+      <w:r>
+        <w:t>&gt;</w:t>
+      </w:r>
+    </w:p>
+    <w:p>
+      <w:pPr>
+        <w:pStyle w:val="text"/>
+      </w:pPr>
+      <w:r>
+        <w:t xml:space="preserve">      &lt;reaction id="J0" reversible="true" fast="false" portid="J0"&gt;</w:t>
+      </w:r>
+    </w:p>
+    <w:p>
+      <w:pPr>
+        <w:pStyle w:val="text"/>
+      </w:pPr>
+      <w:r>
+        <w:t xml:space="preserve">        &lt;</w:t>
+      </w:r>
+      <w:proofErr w:type="spellStart"/>
+      <w:proofErr w:type="gramStart"/>
+      <w:r>
+        <w:t>listOfReactants</w:t>
+      </w:r>
+      <w:proofErr w:type="spellEnd"/>
+      <w:proofErr w:type="gramEnd"/>
+      <w:r>
+        <w:t>&gt;</w:t>
+      </w:r>
+    </w:p>
+    <w:p>
+      <w:pPr>
+        <w:pStyle w:val="text"/>
+      </w:pPr>
+      <w:r>
+        <w:t xml:space="preserve">          &lt;</w:t>
+      </w:r>
+      <w:proofErr w:type="spellStart"/>
+      <w:r>
+        <w:t>speciesReference</w:t>
+      </w:r>
+      <w:proofErr w:type="spellEnd"/>
+      <w:r>
+        <w:t xml:space="preserve"> species="S" stoichiometry="1" constant="false"/&gt;</w:t>
+      </w:r>
+    </w:p>
+    <w:p>
+      <w:pPr>
+        <w:pStyle w:val="text"/>
+      </w:pPr>
+      <w:r>
+        <w:t xml:space="preserve">        &lt;/</w:t>
+      </w:r>
+      <w:proofErr w:type="spellStart"/>
+      <w:r>
+        <w:t>listOfReactants</w:t>
+      </w:r>
+      <w:proofErr w:type="spellEnd"/>
+      <w:r>
+        <w:t>&gt;</w:t>
+      </w:r>
+    </w:p>
+    <w:p>
+      <w:pPr>
+        <w:pStyle w:val="text"/>
+      </w:pPr>
+      <w:r>
+        <w:t xml:space="preserve">        &lt;</w:t>
+      </w:r>
+      <w:proofErr w:type="spellStart"/>
+      <w:proofErr w:type="gramStart"/>
+      <w:r>
+        <w:t>listOfProducts</w:t>
+      </w:r>
+      <w:proofErr w:type="spellEnd"/>
+      <w:proofErr w:type="gramEnd"/>
+      <w:r>
+        <w:t>&gt;</w:t>
+      </w:r>
+    </w:p>
+    <w:p>
+      <w:pPr>
+        <w:pStyle w:val="text"/>
+      </w:pPr>
+      <w:r>
+        <w:t xml:space="preserve">          &lt;</w:t>
+      </w:r>
+      <w:proofErr w:type="spellStart"/>
+      <w:r>
+        <w:t>speciesReference</w:t>
+      </w:r>
+      <w:proofErr w:type="spellEnd"/>
+      <w:r>
+        <w:t xml:space="preserve"> species="D" stoichiometry="1" constant="false"/&gt;</w:t>
+      </w:r>
+    </w:p>
+    <w:p>
+      <w:pPr>
+        <w:pStyle w:val="text"/>
+      </w:pPr>
+      <w:r>
+        <w:t xml:space="preserve">        &lt;/</w:t>
+      </w:r>
+      <w:proofErr w:type="spellStart"/>
+      <w:r>
+        <w:t>listOfProducts</w:t>
+      </w:r>
+      <w:proofErr w:type="spellEnd"/>
+      <w:r>
+        <w:t>&gt;</w:t>
+      </w:r>
+    </w:p>
+    <w:p>
+      <w:pPr>
+        <w:pStyle w:val="text"/>
+      </w:pPr>
+      <w:r>
+        <w:t xml:space="preserve">      &lt;/reaction&gt;</w:t>
+      </w:r>
+    </w:p>
+    <w:p>
+      <w:pPr>
+        <w:pStyle w:val="text"/>
+      </w:pPr>
+      <w:r>
+        <w:t xml:space="preserve">    &lt;/</w:t>
+      </w:r>
+      <w:proofErr w:type="spellStart"/>
+      <w:r>
+        <w:t>listOfReactions</w:t>
+      </w:r>
+      <w:proofErr w:type="spellEnd"/>
+      <w:r>
+        <w:t>&gt;</w:t>
+      </w:r>
+    </w:p>
+    <w:p>
+      <w:pPr>
+        <w:pStyle w:val="text"/>
+      </w:pPr>
+      <w:r>
+        <w:t xml:space="preserve">  &lt;/model&gt;</w:t>
+      </w:r>
+    </w:p>
+    <w:p>
+      <w:pPr>
+        <w:pStyle w:val="text"/>
+      </w:pPr>
+      <w:r>
         <w:t xml:space="preserve">  &lt;model id="enzyme" name="enzyme"&gt;</w:t>
       </w:r>
     </w:p>
@@ -2815,7 +3776,7 @@
       </w:r>
       <w:proofErr w:type="spellEnd"/>
       <w:r>
-        <w:t>="false" constant="false" portid="S" /&gt;</w:t>
+        <w:t>="false" constant="false" portid="S"/&gt;</w:t>
       </w:r>
     </w:p>
     <w:p>
@@ -2839,7 +3800,7 @@
       </w:r>
       <w:proofErr w:type="spellEnd"/>
       <w:r>
-        <w:t>="false" constant="false" /&gt;</w:t>
+        <w:t>="false" constant="false" portid="E"/&gt;</w:t>
       </w:r>
     </w:p>
     <w:p>
@@ -2863,7 +3824,7 @@
       </w:r>
       <w:proofErr w:type="spellEnd"/>
       <w:r>
-        <w:t>="false" constant="false" portid="D" /&gt;</w:t>
+        <w:t>="false" constant="false" portid="D"/&gt;</w:t>
       </w:r>
     </w:p>
     <w:p>
@@ -2887,7 +3848,7 @@
       </w:r>
       <w:proofErr w:type="spellEnd"/>
       <w:r>
-        <w:t>="false" constant="false" /&gt;</w:t>
+        <w:t>="false" constant="false" portid="ES"/&gt;</w:t>
       </w:r>
     </w:p>
     <w:p>
@@ -2929,7 +3890,7 @@
         <w:pStyle w:val="text"/>
       </w:pPr>
       <w:r>
-        <w:t xml:space="preserve">      &lt;reaction id="J0" reversible="true" fast="false" &gt;</w:t>
+        <w:t xml:space="preserve">      &lt;reaction id="J0" reversible="true" fast="false" portid="J0"&gt;</w:t>
       </w:r>
     </w:p>
     <w:p>
@@ -3061,7 +4022,7 @@
         <w:pStyle w:val="text"/>
       </w:pPr>
       <w:r>
-        <w:t xml:space="preserve">      &lt;reaction id="J1" reversible="true" fast="false" &gt;</w:t>
+        <w:t xml:space="preserve">      &lt;reaction id="J1" reversible="true" fast="false" portid="J1"&gt;</w:t>
       </w:r>
     </w:p>
     <w:p>
@@ -3407,6 +4368,384 @@
       <w:proofErr w:type="spellStart"/>
       <w:proofErr w:type="gramStart"/>
       <w:r>
+        <w:t>listOfReactions</w:t>
+      </w:r>
+      <w:proofErr w:type="spellEnd"/>
+      <w:proofErr w:type="gramEnd"/>
+      <w:r>
+        <w:t>&gt;</w:t>
+      </w:r>
+    </w:p>
+    <w:p>
+      <w:pPr>
+        <w:pStyle w:val="text"/>
+      </w:pPr>
+      <w:r>
+        <w:t xml:space="preserve">      &lt;reaction id="J0" reversible="true" fast="false"&gt;</w:t>
+      </w:r>
+    </w:p>
+    <w:p>
+      <w:pPr>
+        <w:pStyle w:val="text"/>
+      </w:pPr>
+      <w:r>
+        <w:t xml:space="preserve">        &lt;</w:t>
+      </w:r>
+      <w:proofErr w:type="gramStart"/>
+      <w:r>
+        <w:t>replaces</w:t>
+      </w:r>
+      <w:proofErr w:type="gramEnd"/>
+      <w:r>
+        <w:t>&gt;</w:t>
+      </w:r>
+    </w:p>
+    <w:p>
+      <w:pPr>
+        <w:pStyle w:val="text"/>
+      </w:pPr>
+      <w:r>
+        <w:t xml:space="preserve">          &lt;subelement submodel="simple" deletion="</w:t>
+      </w:r>
+      <w:proofErr w:type="spellStart"/>
+      <w:r>
+        <w:t>oldrxn</w:t>
+      </w:r>
+      <w:proofErr w:type="spellEnd"/>
+      <w:r>
+        <w:t>" /&gt;</w:t>
+      </w:r>
+    </w:p>
+    <w:p>
+      <w:pPr>
+        <w:pStyle w:val="text"/>
+      </w:pPr>
+      <w:r>
+        <w:t xml:space="preserve">          &lt;subelement submodel="enzyme" port="J0" identical="true" /&gt;</w:t>
+      </w:r>
+    </w:p>
+    <w:p>
+      <w:pPr>
+        <w:pStyle w:val="text"/>
+      </w:pPr>
+      <w:r>
+        <w:t xml:space="preserve">        &lt;/replaces&gt;</w:t>
+      </w:r>
+    </w:p>
+    <w:p>
+      <w:pPr>
+        <w:pStyle w:val="text"/>
+      </w:pPr>
+      <w:r>
+        <w:t xml:space="preserve">        &lt;</w:t>
+      </w:r>
+      <w:proofErr w:type="spellStart"/>
+      <w:proofErr w:type="gramStart"/>
+      <w:r>
+        <w:t>listOfReactants</w:t>
+      </w:r>
+      <w:proofErr w:type="spellEnd"/>
+      <w:proofErr w:type="gramEnd"/>
+      <w:r>
+        <w:t>&gt;</w:t>
+      </w:r>
+    </w:p>
+    <w:p>
+      <w:pPr>
+        <w:pStyle w:val="text"/>
+      </w:pPr>
+      <w:r>
+        <w:t xml:space="preserve">          &lt;</w:t>
+      </w:r>
+      <w:proofErr w:type="spellStart"/>
+      <w:r>
+        <w:t>speciesReference</w:t>
+      </w:r>
+      <w:proofErr w:type="spellEnd"/>
+      <w:r>
+        <w:t xml:space="preserve"> species="S" stoichiometry="1" constant="false"/&gt;</w:t>
+      </w:r>
+    </w:p>
+    <w:p>
+      <w:pPr>
+        <w:pStyle w:val="text"/>
+      </w:pPr>
+      <w:r>
+        <w:t xml:space="preserve">          &lt;</w:t>
+      </w:r>
+      <w:proofErr w:type="spellStart"/>
+      <w:r>
+        <w:t>speciesReference</w:t>
+      </w:r>
+      <w:proofErr w:type="spellEnd"/>
+      <w:r>
+        <w:t xml:space="preserve"> species="E" stoichiometry="1" constant="false"/&gt;</w:t>
+      </w:r>
+    </w:p>
+    <w:p>
+      <w:pPr>
+        <w:pStyle w:val="text"/>
+      </w:pPr>
+      <w:r>
+        <w:t xml:space="preserve">        &lt;/</w:t>
+      </w:r>
+      <w:proofErr w:type="spellStart"/>
+      <w:r>
+        <w:t>listOfReactants</w:t>
+      </w:r>
+      <w:proofErr w:type="spellEnd"/>
+      <w:r>
+        <w:t>&gt;</w:t>
+      </w:r>
+    </w:p>
+    <w:p>
+      <w:pPr>
+        <w:pStyle w:val="text"/>
+      </w:pPr>
+      <w:r>
+        <w:t xml:space="preserve">        &lt;</w:t>
+      </w:r>
+      <w:proofErr w:type="spellStart"/>
+      <w:proofErr w:type="gramStart"/>
+      <w:r>
+        <w:t>listOfProducts</w:t>
+      </w:r>
+      <w:proofErr w:type="spellEnd"/>
+      <w:proofErr w:type="gramEnd"/>
+      <w:r>
+        <w:t>&gt;</w:t>
+      </w:r>
+    </w:p>
+    <w:p>
+      <w:pPr>
+        <w:pStyle w:val="text"/>
+      </w:pPr>
+      <w:r>
+        <w:t xml:space="preserve">          &lt;</w:t>
+      </w:r>
+      <w:proofErr w:type="spellStart"/>
+      <w:r>
+        <w:t>speciesReference</w:t>
+      </w:r>
+      <w:proofErr w:type="spellEnd"/>
+      <w:r>
+        <w:t xml:space="preserve"> species="ES" stoichiometry="1" constant="false"/&gt;</w:t>
+      </w:r>
+    </w:p>
+    <w:p>
+      <w:pPr>
+        <w:pStyle w:val="text"/>
+      </w:pPr>
+      <w:r>
+        <w:t xml:space="preserve">        &lt;/</w:t>
+      </w:r>
+      <w:proofErr w:type="spellStart"/>
+      <w:r>
+        <w:t>listOfProducts</w:t>
+      </w:r>
+      <w:proofErr w:type="spellEnd"/>
+      <w:r>
+        <w:t>&gt;</w:t>
+      </w:r>
+    </w:p>
+    <w:p>
+      <w:pPr>
+        <w:pStyle w:val="text"/>
+      </w:pPr>
+      <w:r>
+        <w:t xml:space="preserve">      &lt;/reaction&gt;</w:t>
+      </w:r>
+    </w:p>
+    <w:p>
+      <w:pPr>
+        <w:pStyle w:val="text"/>
+      </w:pPr>
+      <w:r>
+        <w:t xml:space="preserve">      &lt;reaction id="J1" reversible="true" fast="false"&gt;</w:t>
+      </w:r>
+    </w:p>
+    <w:p>
+      <w:pPr>
+        <w:pStyle w:val="text"/>
+      </w:pPr>
+      <w:r>
+        <w:t xml:space="preserve">        &lt;</w:t>
+      </w:r>
+      <w:proofErr w:type="gramStart"/>
+      <w:r>
+        <w:t>replaces</w:t>
+      </w:r>
+      <w:proofErr w:type="gramEnd"/>
+      <w:r>
+        <w:t>&gt;</w:t>
+      </w:r>
+    </w:p>
+    <w:p>
+      <w:pPr>
+        <w:pStyle w:val="text"/>
+      </w:pPr>
+      <w:r>
+        <w:t xml:space="preserve">          &lt;subelement submodel="simple" deletion="</w:t>
+      </w:r>
+      <w:proofErr w:type="spellStart"/>
+      <w:r>
+        <w:t>oldrxn</w:t>
+      </w:r>
+      <w:proofErr w:type="spellEnd"/>
+      <w:r>
+        <w:t>" /&gt;</w:t>
+      </w:r>
+    </w:p>
+    <w:p>
+      <w:pPr>
+        <w:pStyle w:val="text"/>
+      </w:pPr>
+      <w:r>
+        <w:t xml:space="preserve">          &lt;subelement submodel="enzyme" port="J1" identical="true" /&gt;</w:t>
+      </w:r>
+    </w:p>
+    <w:p>
+      <w:pPr>
+        <w:pStyle w:val="text"/>
+      </w:pPr>
+      <w:r>
+        <w:t xml:space="preserve">        &lt;/replaces&gt;</w:t>
+      </w:r>
+    </w:p>
+    <w:p>
+      <w:pPr>
+        <w:pStyle w:val="text"/>
+      </w:pPr>
+      <w:r>
+        <w:t xml:space="preserve">        &lt;</w:t>
+      </w:r>
+      <w:proofErr w:type="spellStart"/>
+      <w:proofErr w:type="gramStart"/>
+      <w:r>
+        <w:t>listOfReactants</w:t>
+      </w:r>
+      <w:proofErr w:type="spellEnd"/>
+      <w:proofErr w:type="gramEnd"/>
+      <w:r>
+        <w:t>&gt;</w:t>
+      </w:r>
+    </w:p>
+    <w:p>
+      <w:pPr>
+        <w:pStyle w:val="text"/>
+      </w:pPr>
+      <w:r>
+        <w:t xml:space="preserve">          &lt;</w:t>
+      </w:r>
+      <w:proofErr w:type="spellStart"/>
+      <w:r>
+        <w:t>speciesReference</w:t>
+      </w:r>
+      <w:proofErr w:type="spellEnd"/>
+      <w:r>
+        <w:t xml:space="preserve"> species="ES" stoichiometry="1" constant="false"/&gt;</w:t>
+      </w:r>
+    </w:p>
+    <w:p>
+      <w:pPr>
+        <w:pStyle w:val="text"/>
+      </w:pPr>
+      <w:r>
+        <w:t xml:space="preserve">        &lt;/</w:t>
+      </w:r>
+      <w:proofErr w:type="spellStart"/>
+      <w:r>
+        <w:t>listOfReactants</w:t>
+      </w:r>
+      <w:proofErr w:type="spellEnd"/>
+      <w:r>
+        <w:t>&gt;</w:t>
+      </w:r>
+    </w:p>
+    <w:p>
+      <w:pPr>
+        <w:pStyle w:val="text"/>
+      </w:pPr>
+      <w:r>
+        <w:t xml:space="preserve">        &lt;</w:t>
+      </w:r>
+      <w:proofErr w:type="spellStart"/>
+      <w:proofErr w:type="gramStart"/>
+      <w:r>
+        <w:t>listOfProducts</w:t>
+      </w:r>
+      <w:proofErr w:type="spellEnd"/>
+      <w:proofErr w:type="gramEnd"/>
+      <w:r>
+        <w:t>&gt;</w:t>
+      </w:r>
+    </w:p>
+    <w:p>
+      <w:pPr>
+        <w:pStyle w:val="text"/>
+      </w:pPr>
+      <w:r>
+        <w:t xml:space="preserve">          &lt;</w:t>
+      </w:r>
+      <w:proofErr w:type="spellStart"/>
+      <w:r>
+        <w:t>speciesReference</w:t>
+      </w:r>
+      <w:proofErr w:type="spellEnd"/>
+      <w:r>
+        <w:t xml:space="preserve"> species="D" stoichiometry="1" constant="false"/&gt;</w:t>
+      </w:r>
+    </w:p>
+    <w:p>
+      <w:pPr>
+        <w:pStyle w:val="text"/>
+      </w:pPr>
+      <w:r>
+        <w:t xml:space="preserve">        &lt;/</w:t>
+      </w:r>
+      <w:proofErr w:type="spellStart"/>
+      <w:r>
+        <w:t>listOfProducts</w:t>
+      </w:r>
+      <w:proofErr w:type="spellEnd"/>
+      <w:r>
+        <w:t>&gt;</w:t>
+      </w:r>
+    </w:p>
+    <w:p>
+      <w:pPr>
+        <w:pStyle w:val="text"/>
+      </w:pPr>
+      <w:r>
+        <w:t xml:space="preserve">      &lt;/reaction&gt;</w:t>
+      </w:r>
+    </w:p>
+    <w:p>
+      <w:pPr>
+        <w:pStyle w:val="text"/>
+      </w:pPr>
+      <w:r>
+        <w:t xml:space="preserve">    &lt;/</w:t>
+      </w:r>
+      <w:proofErr w:type="spellStart"/>
+      <w:r>
+        <w:t>listOfReactions</w:t>
+      </w:r>
+      <w:proofErr w:type="spellEnd"/>
+      <w:r>
+        <w:t>&gt;</w:t>
+      </w:r>
+    </w:p>
+    <w:p>
+      <w:pPr>
+        <w:pStyle w:val="text"/>
+      </w:pPr>
+      <w:r>
+        <w:t xml:space="preserve">    &lt;</w:t>
+      </w:r>
+      <w:proofErr w:type="spellStart"/>
+      <w:proofErr w:type="gramStart"/>
+      <w:r>
         <w:t>listOfCompartments</w:t>
       </w:r>
       <w:proofErr w:type="spellEnd"/>
@@ -3468,15 +4807,7 @@
         <w:pStyle w:val="text"/>
       </w:pPr>
       <w:r>
-        <w:t xml:space="preserve">          &lt;subelement submodel="enzyme" </w:t>
-      </w:r>
-      <w:proofErr w:type="spellStart"/>
-      <w:r>
-        <w:t>idRef</w:t>
-      </w:r>
-      <w:proofErr w:type="spellEnd"/>
-      <w:r>
-        <w:t>="comp" identical="true" /&gt;</w:t>
+        <w:t xml:space="preserve">          &lt;subelement submodel="enzyme" port="comp" identical="true" /&gt;</w:t>
       </w:r>
     </w:p>
     <w:p>
@@ -3582,15 +4913,7 @@
         <w:pStyle w:val="text"/>
       </w:pPr>
       <w:r>
-        <w:t xml:space="preserve">          &lt;subelement submodel="enzyme" </w:t>
-      </w:r>
-      <w:proofErr w:type="spellStart"/>
-      <w:r>
-        <w:t>idRef</w:t>
-      </w:r>
-      <w:proofErr w:type="spellEnd"/>
-      <w:r>
-        <w:t>="S" identical="false" /&gt;</w:t>
+        <w:t xml:space="preserve">          &lt;subelement submodel="enzyme" port="S" identical="false" /&gt;</w:t>
       </w:r>
     </w:p>
     <w:p>
@@ -3623,6 +4946,158 @@
       <w:proofErr w:type="spellEnd"/>
       <w:r>
         <w:t xml:space="preserve">="10" </w:t>
+      </w:r>
+      <w:proofErr w:type="spellStart"/>
+      <w:r>
+        <w:t>hasOnlySubstanceUnits</w:t>
+      </w:r>
+      <w:proofErr w:type="spellEnd"/>
+      <w:r>
+        <w:t xml:space="preserve">="false" </w:t>
+      </w:r>
+      <w:proofErr w:type="spellStart"/>
+      <w:r>
+        <w:t>boundaryCondition</w:t>
+      </w:r>
+      <w:proofErr w:type="spellEnd"/>
+      <w:r>
+        <w:t>="false" constant="false"&gt;</w:t>
+      </w:r>
+    </w:p>
+    <w:p>
+      <w:pPr>
+        <w:pStyle w:val="text"/>
+      </w:pPr>
+      <w:r>
+        <w:t xml:space="preserve">        &lt;</w:t>
+      </w:r>
+      <w:proofErr w:type="gramStart"/>
+      <w:r>
+        <w:t>replaces</w:t>
+      </w:r>
+      <w:proofErr w:type="gramEnd"/>
+      <w:r>
+        <w:t>&gt;</w:t>
+      </w:r>
+    </w:p>
+    <w:p>
+      <w:pPr>
+        <w:pStyle w:val="text"/>
+      </w:pPr>
+      <w:r>
+        <w:t xml:space="preserve">          &lt;subelement submodel="simple" port="D" identical="true" /&gt;</w:t>
+      </w:r>
+    </w:p>
+    <w:p>
+      <w:pPr>
+        <w:pStyle w:val="text"/>
+      </w:pPr>
+      <w:r>
+        <w:t xml:space="preserve">          &lt;subelement submodel="enzyme" port="D" identical="false" /&gt;</w:t>
+      </w:r>
+    </w:p>
+    <w:p>
+      <w:pPr>
+        <w:pStyle w:val="text"/>
+      </w:pPr>
+      <w:r>
+        <w:t xml:space="preserve">        &lt;/replaces&gt;</w:t>
+      </w:r>
+    </w:p>
+    <w:p>
+      <w:pPr>
+        <w:pStyle w:val="text"/>
+      </w:pPr>
+      <w:r>
+        <w:t xml:space="preserve">      &lt;/species&gt;</w:t>
+      </w:r>
+    </w:p>
+    <w:p>
+      <w:pPr>
+        <w:pStyle w:val="text"/>
+      </w:pPr>
+      <w:r>
+        <w:t xml:space="preserve">      &lt;species id="E" compartment="comp" </w:t>
+      </w:r>
+      <w:proofErr w:type="spellStart"/>
+      <w:r>
+        <w:t>hasOnlySubstanceUnits</w:t>
+      </w:r>
+      <w:proofErr w:type="spellEnd"/>
+      <w:r>
+        <w:t xml:space="preserve">="false" </w:t>
+      </w:r>
+      <w:proofErr w:type="spellStart"/>
+      <w:r>
+        <w:t>boundaryCondition</w:t>
+      </w:r>
+      <w:proofErr w:type="spellEnd"/>
+      <w:r>
+        <w:t>="false" constant="false"&gt;</w:t>
+      </w:r>
+    </w:p>
+    <w:p>
+      <w:pPr>
+        <w:pStyle w:val="text"/>
+      </w:pPr>
+      <w:r>
+        <w:t xml:space="preserve">        &lt;</w:t>
+      </w:r>
+      <w:proofErr w:type="gramStart"/>
+      <w:r>
+        <w:t>replaces</w:t>
+      </w:r>
+      <w:proofErr w:type="gramEnd"/>
+      <w:r>
+        <w:t>&gt;</w:t>
+      </w:r>
+    </w:p>
+    <w:p>
+      <w:pPr>
+        <w:pStyle w:val="text"/>
+      </w:pPr>
+      <w:r>
+        <w:t xml:space="preserve">          &lt;subelement submodel="simple" deletion="</w:t>
+      </w:r>
+      <w:proofErr w:type="spellStart"/>
+      <w:r>
+        <w:t>oldrxn</w:t>
+      </w:r>
+      <w:proofErr w:type="spellEnd"/>
+      <w:r>
+        <w:t>" /&gt;</w:t>
+      </w:r>
+    </w:p>
+    <w:p>
+      <w:pPr>
+        <w:pStyle w:val="text"/>
+      </w:pPr>
+      <w:r>
+        <w:t xml:space="preserve">          &lt;subelement submodel="enzyme" port="E" identical="true" /&gt;</w:t>
+      </w:r>
+    </w:p>
+    <w:p>
+      <w:pPr>
+        <w:pStyle w:val="text"/>
+      </w:pPr>
+      <w:r>
+        <w:t xml:space="preserve">        &lt;/replaces&gt;</w:t>
+      </w:r>
+    </w:p>
+    <w:p>
+      <w:pPr>
+        <w:pStyle w:val="text"/>
+      </w:pPr>
+      <w:r>
+        <w:t xml:space="preserve">      &lt;/species&gt;</w:t>
+      </w:r>
+    </w:p>
+    <w:p>
+      <w:pPr>
+        <w:pStyle w:val="text"/>
+      </w:pPr>
+      <w:r>
+        <w:t xml:space="preserve">      &lt;species id="ES" compartment="comp" </w:t>
       </w:r>
       <w:proofErr w:type="spellStart"/>
       <w:r>
@@ -3663,23 +5138,23 @@
         <w:pStyle w:val="text"/>
       </w:pPr>
       <w:r>
-        <w:t xml:space="preserve">          &lt;subelement submodel="simple" port="D" identical="true" /&gt;</w:t>
-      </w:r>
-    </w:p>
-    <w:p>
-      <w:pPr>
-        <w:pStyle w:val="text"/>
-      </w:pPr>
-      <w:r>
-        <w:t xml:space="preserve">          &lt;subelement submodel="enzyme" </w:t>
-      </w:r>
-      <w:proofErr w:type="spellStart"/>
-      <w:r>
-        <w:t>idRef</w:t>
-      </w:r>
-      <w:proofErr w:type="spellEnd"/>
-      <w:r>
-        <w:t>="D" identical="false" /&gt;</w:t>
+        <w:t xml:space="preserve">          &lt;subelement submodel="simple" deletion="</w:t>
+      </w:r>
+      <w:proofErr w:type="spellStart"/>
+      <w:r>
+        <w:t>oldrxn</w:t>
+      </w:r>
+      <w:proofErr w:type="spellEnd"/>
+      <w:r>
+        <w:t>" /&gt;</w:t>
+      </w:r>
+    </w:p>
+    <w:p>
+      <w:pPr>
+        <w:pStyle w:val="text"/>
+      </w:pPr>
+      <w:r>
+        <w:t xml:space="preserve">          &lt;subelement submodel="enzyme" port="ES" identical="true" /&gt;</w:t>
       </w:r>
     </w:p>
     <w:p>
@@ -3750,7 +5225,7 @@
     </w:p>
     <w:p>
       <w:r>
-        <w:t>In “simple”, we give ports to the compartment, the two species, and the reaction.  Then, in “</w:t>
+        <w:t>Here, we have recreated “enzyme” so as to give it ports, recreate basically the entire model in the parent “</w:t>
       </w:r>
       <w:proofErr w:type="spellStart"/>
       <w:r>
@@ -3758,1104 +5233,7 @@
       </w:r>
       <w:proofErr w:type="spellEnd"/>
       <w:r>
-        <w:t xml:space="preserve">”, we import both this and the model “enzyme” from “enzyme_model.xml”, </w:t>
-      </w:r>
-      <w:r>
-        <w:t>and replace the simple reaction with the more complex two-step reaction by deleting the J0 reaction from “simple” and replacing “S” and “D” from both models with local replacements.  Note that it is “simple” that defined the initial concentrations of S and D, so our modeler set the ‘identical’ flag to ‘true’ for those elements , faithfully reproducing the 5 and 10 in the local copy, and set the ‘identical’ flag to ‘false’ for the replacement of those elements from “enzyme”.  Even had our modeler not done so, no warnings would have been produced, since nothing was defined for “S” or “D” in “enzyme” that was not defined for their replacement elements in “</w:t>
-      </w:r>
-      <w:proofErr w:type="spellStart"/>
-      <w:r>
-        <w:t>complexified</w:t>
-      </w:r>
-      <w:proofErr w:type="spellEnd"/>
-      <w:r>
-        <w:t>”.  Also note that since “simple” defined ports, the ‘port’ attribute was used for the subelements that referenced “simple” model elements, but “</w:t>
-      </w:r>
-      <w:proofErr w:type="spellStart"/>
-      <w:r>
-        <w:t>idRef</w:t>
-      </w:r>
-      <w:proofErr w:type="spellEnd"/>
-      <w:r>
-        <w:t>” still had to be used for subelements referencing “enzyme”.</w:t>
-      </w:r>
-    </w:p>
-    <w:p>
-      <w:r>
-        <w:t>In the resulting model, S is converted to D by a two-step enzymatic reaction defined wholly in “enzyme”, with S and D’s initial conditions set, in effect, in “simple” (through the ‘identical’ flag).  If “simple” had other reactions that created S and destroyed D, S would be created, would bind with E to form D, and D would then be destroyed, even though those reaction steps were defined in separate models.</w:t>
-      </w:r>
-    </w:p>
-    <w:p>
-      <w:r>
-        <w:t xml:space="preserve">But what if we had wanted to annotate that the deleted reaction had been ‘replaced’ by the two-step enzymatic process?  To do this, </w:t>
-      </w:r>
-      <w:r>
-        <w:t>we must move those reactions to the parent model, and, since those reactions involve E and ES, we must also move those as well:</w:t>
-      </w:r>
-    </w:p>
-    <w:p>
-      <w:pPr>
-        <w:pStyle w:val="text"/>
-      </w:pPr>
-      <w:proofErr w:type="gramStart"/>
-      <w:r>
-        <w:t>&lt;?xml</w:t>
-      </w:r>
-      <w:proofErr w:type="gramEnd"/>
-      <w:r>
-        <w:t xml:space="preserve"> version="1.0" encoding="UTF-8"?&gt;</w:t>
-      </w:r>
-    </w:p>
-    <w:p>
-      <w:pPr>
-        <w:pStyle w:val="text"/>
-      </w:pPr>
-      <w:r>
-        <w:t>&lt;</w:t>
-      </w:r>
-      <w:proofErr w:type="spellStart"/>
-      <w:r>
-        <w:t>sbml</w:t>
-      </w:r>
-      <w:proofErr w:type="spellEnd"/>
-      <w:r>
-        <w:t xml:space="preserve"> </w:t>
-      </w:r>
-      <w:proofErr w:type="spellStart"/>
-      <w:r>
-        <w:t>xmlns</w:t>
-      </w:r>
-      <w:proofErr w:type="spellEnd"/>
-      <w:r>
-        <w:t>="http://www.sbml.org/sbml/level3/version1/core" level="3" version="1"&gt;</w:t>
-      </w:r>
-    </w:p>
-    <w:p>
-      <w:pPr>
-        <w:pStyle w:val="text"/>
-      </w:pPr>
-      <w:r>
-        <w:t xml:space="preserve">  &lt;</w:t>
-      </w:r>
-      <w:proofErr w:type="spellStart"/>
-      <w:proofErr w:type="gramStart"/>
-      <w:r>
-        <w:t>listOfModelDefinitions</w:t>
-      </w:r>
-      <w:proofErr w:type="spellEnd"/>
-      <w:proofErr w:type="gramEnd"/>
-      <w:r>
-        <w:t>&gt;</w:t>
-      </w:r>
-    </w:p>
-    <w:p>
-      <w:pPr>
-        <w:pStyle w:val="text"/>
-      </w:pPr>
-      <w:r>
-        <w:t xml:space="preserve">  &lt;model id="simple" name="simple"&gt;</w:t>
-      </w:r>
-    </w:p>
-    <w:p>
-      <w:pPr>
-        <w:pStyle w:val="text"/>
-      </w:pPr>
-      <w:r>
-        <w:t xml:space="preserve">    &lt;</w:t>
-      </w:r>
-      <w:proofErr w:type="spellStart"/>
-      <w:proofErr w:type="gramStart"/>
-      <w:r>
-        <w:t>listOfCompartments</w:t>
-      </w:r>
-      <w:proofErr w:type="spellEnd"/>
-      <w:proofErr w:type="gramEnd"/>
-      <w:r>
-        <w:t>&gt;</w:t>
-      </w:r>
-    </w:p>
-    <w:p>
-      <w:pPr>
-        <w:pStyle w:val="text"/>
-      </w:pPr>
-      <w:r>
-        <w:t xml:space="preserve">      &lt;compartment id="comp" size="1" constant="true" </w:t>
-      </w:r>
-      <w:proofErr w:type="spellStart"/>
-      <w:r>
-        <w:t>sboTerm</w:t>
-      </w:r>
-      <w:proofErr w:type="spellEnd"/>
-      <w:r>
-        <w:t>="SBO</w:t>
-      </w:r>
-      <w:proofErr w:type="gramStart"/>
-      <w:r>
-        <w:t>:0000410</w:t>
-      </w:r>
-      <w:proofErr w:type="gramEnd"/>
-      <w:r>
-        <w:t>" portid="comp"/&gt;</w:t>
-      </w:r>
-    </w:p>
-    <w:p>
-      <w:pPr>
-        <w:pStyle w:val="text"/>
-      </w:pPr>
-      <w:r>
-        <w:t xml:space="preserve">    &lt;/</w:t>
-      </w:r>
-      <w:proofErr w:type="spellStart"/>
-      <w:r>
-        <w:t>listOfCompartments</w:t>
-      </w:r>
-      <w:proofErr w:type="spellEnd"/>
-      <w:r>
-        <w:t>&gt;</w:t>
-      </w:r>
-    </w:p>
-    <w:p>
-      <w:pPr>
-        <w:pStyle w:val="text"/>
-      </w:pPr>
-      <w:r>
-        <w:t xml:space="preserve">    &lt;</w:t>
-      </w:r>
-      <w:proofErr w:type="spellStart"/>
-      <w:proofErr w:type="gramStart"/>
-      <w:r>
-        <w:t>listOfSpecies</w:t>
-      </w:r>
-      <w:proofErr w:type="spellEnd"/>
-      <w:proofErr w:type="gramEnd"/>
-      <w:r>
-        <w:t>&gt;</w:t>
-      </w:r>
-    </w:p>
-    <w:p>
-      <w:pPr>
-        <w:pStyle w:val="text"/>
-      </w:pPr>
-      <w:r>
-        <w:t xml:space="preserve">      &lt;species id="S" compartment="comp" </w:t>
-      </w:r>
-      <w:proofErr w:type="spellStart"/>
-      <w:r>
-        <w:t>initialConcentration</w:t>
-      </w:r>
-      <w:proofErr w:type="spellEnd"/>
-      <w:r>
-        <w:t xml:space="preserve">="5" </w:t>
-      </w:r>
-      <w:proofErr w:type="spellStart"/>
-      <w:r>
-        <w:t>hasOnlySubstanceUnits</w:t>
-      </w:r>
-      <w:proofErr w:type="spellEnd"/>
-      <w:r>
-        <w:t xml:space="preserve">="false" </w:t>
-      </w:r>
-      <w:proofErr w:type="spellStart"/>
-      <w:r>
-        <w:t>boundaryCondition</w:t>
-      </w:r>
-      <w:proofErr w:type="spellEnd"/>
-      <w:r>
-        <w:t>="false" constant="false" portid="S"/&gt;</w:t>
-      </w:r>
-    </w:p>
-    <w:p>
-      <w:pPr>
-        <w:pStyle w:val="text"/>
-      </w:pPr>
-      <w:r>
-        <w:t xml:space="preserve">      &lt;species id="D" compartment="comp" </w:t>
-      </w:r>
-      <w:proofErr w:type="spellStart"/>
-      <w:r>
-        <w:t>initialConcentration</w:t>
-      </w:r>
-      <w:proofErr w:type="spellEnd"/>
-      <w:r>
-        <w:t xml:space="preserve">="10" </w:t>
-      </w:r>
-      <w:proofErr w:type="spellStart"/>
-      <w:r>
-        <w:t>hasOnlySubstanceUnits</w:t>
-      </w:r>
-      <w:proofErr w:type="spellEnd"/>
-      <w:r>
-        <w:t xml:space="preserve">="false" </w:t>
-      </w:r>
-      <w:proofErr w:type="spellStart"/>
-      <w:r>
-        <w:t>boundaryCondition</w:t>
-      </w:r>
-      <w:proofErr w:type="spellEnd"/>
-      <w:r>
-        <w:t>="false" constant="false" portid="D"/&gt;</w:t>
-      </w:r>
-    </w:p>
-    <w:p>
-      <w:pPr>
-        <w:pStyle w:val="text"/>
-      </w:pPr>
-      <w:r>
-        <w:t xml:space="preserve">    &lt;/</w:t>
-      </w:r>
-      <w:proofErr w:type="spellStart"/>
-      <w:r>
-        <w:t>listOfSpecies</w:t>
-      </w:r>
-      <w:proofErr w:type="spellEnd"/>
-      <w:r>
-        <w:t>&gt;</w:t>
-      </w:r>
-    </w:p>
-    <w:p>
-      <w:pPr>
-        <w:pStyle w:val="text"/>
-      </w:pPr>
-      <w:r>
-        <w:t xml:space="preserve">    &lt;</w:t>
-      </w:r>
-      <w:proofErr w:type="spellStart"/>
-      <w:proofErr w:type="gramStart"/>
-      <w:r>
-        <w:t>listOfReactions</w:t>
-      </w:r>
-      <w:proofErr w:type="spellEnd"/>
-      <w:proofErr w:type="gramEnd"/>
-      <w:r>
-        <w:t>&gt;</w:t>
-      </w:r>
-    </w:p>
-    <w:p>
-      <w:pPr>
-        <w:pStyle w:val="text"/>
-      </w:pPr>
-      <w:r>
-        <w:t xml:space="preserve">      &lt;reaction id="J0" reversible="true" fast="false" portid="J0"&gt;</w:t>
-      </w:r>
-    </w:p>
-    <w:p>
-      <w:pPr>
-        <w:pStyle w:val="text"/>
-      </w:pPr>
-      <w:r>
-        <w:t xml:space="preserve">        &lt;</w:t>
-      </w:r>
-      <w:proofErr w:type="spellStart"/>
-      <w:proofErr w:type="gramStart"/>
-      <w:r>
-        <w:t>listOfReactants</w:t>
-      </w:r>
-      <w:proofErr w:type="spellEnd"/>
-      <w:proofErr w:type="gramEnd"/>
-      <w:r>
-        <w:t>&gt;</w:t>
-      </w:r>
-    </w:p>
-    <w:p>
-      <w:pPr>
-        <w:pStyle w:val="text"/>
-      </w:pPr>
-      <w:r>
-        <w:t xml:space="preserve">          &lt;</w:t>
-      </w:r>
-      <w:proofErr w:type="spellStart"/>
-      <w:r>
-        <w:t>speciesReference</w:t>
-      </w:r>
-      <w:proofErr w:type="spellEnd"/>
-      <w:r>
-        <w:t xml:space="preserve"> species="S" stoichiometry="1" constant="false"/&gt;</w:t>
-      </w:r>
-    </w:p>
-    <w:p>
-      <w:pPr>
-        <w:pStyle w:val="text"/>
-      </w:pPr>
-      <w:r>
-        <w:t xml:space="preserve">        &lt;/</w:t>
-      </w:r>
-      <w:proofErr w:type="spellStart"/>
-      <w:r>
-        <w:t>listOfReactants</w:t>
-      </w:r>
-      <w:proofErr w:type="spellEnd"/>
-      <w:r>
-        <w:t>&gt;</w:t>
-      </w:r>
-    </w:p>
-    <w:p>
-      <w:pPr>
-        <w:pStyle w:val="text"/>
-      </w:pPr>
-      <w:r>
-        <w:t xml:space="preserve">        &lt;</w:t>
-      </w:r>
-      <w:proofErr w:type="spellStart"/>
-      <w:proofErr w:type="gramStart"/>
-      <w:r>
-        <w:t>listOfProducts</w:t>
-      </w:r>
-      <w:proofErr w:type="spellEnd"/>
-      <w:proofErr w:type="gramEnd"/>
-      <w:r>
-        <w:t>&gt;</w:t>
-      </w:r>
-    </w:p>
-    <w:p>
-      <w:pPr>
-        <w:pStyle w:val="text"/>
-      </w:pPr>
-      <w:r>
-        <w:t xml:space="preserve">          &lt;</w:t>
-      </w:r>
-      <w:proofErr w:type="spellStart"/>
-      <w:r>
-        <w:t>speciesReference</w:t>
-      </w:r>
-      <w:proofErr w:type="spellEnd"/>
-      <w:r>
-        <w:t xml:space="preserve"> species="D" stoichiometry="1" constant="false"/&gt;</w:t>
-      </w:r>
-    </w:p>
-    <w:p>
-      <w:pPr>
-        <w:pStyle w:val="text"/>
-      </w:pPr>
-      <w:r>
-        <w:t xml:space="preserve">        &lt;/</w:t>
-      </w:r>
-      <w:proofErr w:type="spellStart"/>
-      <w:r>
-        <w:t>listOfProducts</w:t>
-      </w:r>
-      <w:proofErr w:type="spellEnd"/>
-      <w:r>
-        <w:t>&gt;</w:t>
-      </w:r>
-    </w:p>
-    <w:p>
-      <w:pPr>
-        <w:pStyle w:val="text"/>
-      </w:pPr>
-      <w:r>
-        <w:t xml:space="preserve">      &lt;/reaction&gt;</w:t>
-      </w:r>
-    </w:p>
-    <w:p>
-      <w:pPr>
-        <w:pStyle w:val="text"/>
-      </w:pPr>
-      <w:r>
-        <w:t xml:space="preserve">    &lt;/</w:t>
-      </w:r>
-      <w:proofErr w:type="spellStart"/>
-      <w:r>
-        <w:t>listOfReactions</w:t>
-      </w:r>
-      <w:proofErr w:type="spellEnd"/>
-      <w:r>
-        <w:t>&gt;</w:t>
-      </w:r>
-    </w:p>
-    <w:p>
-      <w:pPr>
-        <w:pStyle w:val="text"/>
-      </w:pPr>
-      <w:r>
-        <w:t xml:space="preserve">  &lt;/model&gt;</w:t>
-      </w:r>
-    </w:p>
-    <w:p>
-      <w:pPr>
-        <w:pStyle w:val="text"/>
-      </w:pPr>
-      <w:r>
-        <w:t xml:space="preserve">  &lt;model id="enzyme" name="enzyme"&gt;</w:t>
-      </w:r>
-    </w:p>
-    <w:p>
-      <w:pPr>
-        <w:pStyle w:val="text"/>
-      </w:pPr>
-      <w:r>
-        <w:t xml:space="preserve">    &lt;</w:t>
-      </w:r>
-      <w:proofErr w:type="gramStart"/>
-      <w:r>
-        <w:t>notes</w:t>
-      </w:r>
-      <w:proofErr w:type="gramEnd"/>
-      <w:r>
-        <w:t>&gt;</w:t>
-      </w:r>
-    </w:p>
-    <w:p>
-      <w:pPr>
-        <w:pStyle w:val="text"/>
-      </w:pPr>
-      <w:r>
-        <w:t xml:space="preserve">      &lt;body </w:t>
-      </w:r>
-      <w:proofErr w:type="spellStart"/>
-      <w:r>
-        <w:t>xmlns</w:t>
-      </w:r>
-      <w:proofErr w:type="spellEnd"/>
-      <w:r>
-        <w:t>="http://www.w3.org/1999/xhtml"&gt;</w:t>
-      </w:r>
-    </w:p>
-    <w:p>
-      <w:pPr>
-        <w:pStyle w:val="text"/>
-      </w:pPr>
-      <w:r>
-        <w:lastRenderedPageBreak/>
-        <w:t xml:space="preserve">        &lt;p&gt; </w:t>
-      </w:r>
-      <w:proofErr w:type="gramStart"/>
-      <w:r>
-        <w:t>Originally</w:t>
-      </w:r>
-      <w:proofErr w:type="gramEnd"/>
-      <w:r>
-        <w:t xml:space="preserve"> created by </w:t>
-      </w:r>
-      <w:proofErr w:type="spellStart"/>
-      <w:r>
-        <w:t>libAntimony</w:t>
-      </w:r>
-      <w:proofErr w:type="spellEnd"/>
-      <w:r>
-        <w:t xml:space="preserve"> v1.4 (using </w:t>
-      </w:r>
-      <w:proofErr w:type="spellStart"/>
-      <w:r>
-        <w:t>libSBML</w:t>
-      </w:r>
-      <w:proofErr w:type="spellEnd"/>
-      <w:r>
-        <w:t xml:space="preserve"> 4.1.0) &lt;/p&gt;</w:t>
-      </w:r>
-    </w:p>
-    <w:p>
-      <w:pPr>
-        <w:pStyle w:val="text"/>
-      </w:pPr>
-      <w:r>
-        <w:t xml:space="preserve">      &lt;/body&gt;</w:t>
-      </w:r>
-    </w:p>
-    <w:p>
-      <w:pPr>
-        <w:pStyle w:val="text"/>
-      </w:pPr>
-      <w:r>
-        <w:t xml:space="preserve">    &lt;/notes&gt;</w:t>
-      </w:r>
-    </w:p>
-    <w:p>
-      <w:pPr>
-        <w:pStyle w:val="text"/>
-      </w:pPr>
-      <w:r>
-        <w:t xml:space="preserve">    &lt;</w:t>
-      </w:r>
-      <w:proofErr w:type="spellStart"/>
-      <w:proofErr w:type="gramStart"/>
-      <w:r>
-        <w:t>listOfCompartments</w:t>
-      </w:r>
-      <w:proofErr w:type="spellEnd"/>
-      <w:proofErr w:type="gramEnd"/>
-      <w:r>
-        <w:t>&gt;</w:t>
-      </w:r>
-    </w:p>
-    <w:p>
-      <w:pPr>
-        <w:pStyle w:val="text"/>
-      </w:pPr>
-      <w:r>
-        <w:t xml:space="preserve">      &lt;compartment id="comp" size="1" constant="true" </w:t>
-      </w:r>
-      <w:proofErr w:type="spellStart"/>
-      <w:r>
-        <w:t>sboTerm</w:t>
-      </w:r>
-      <w:proofErr w:type="spellEnd"/>
-      <w:r>
-        <w:t>="SBO</w:t>
-      </w:r>
-      <w:proofErr w:type="gramStart"/>
-      <w:r>
-        <w:t>:0000410</w:t>
-      </w:r>
-      <w:proofErr w:type="gramEnd"/>
-      <w:r>
-        <w:t>" portid="comp"/&gt;</w:t>
-      </w:r>
-    </w:p>
-    <w:p>
-      <w:pPr>
-        <w:pStyle w:val="text"/>
-      </w:pPr>
-      <w:r>
-        <w:t xml:space="preserve">    &lt;/</w:t>
-      </w:r>
-      <w:proofErr w:type="spellStart"/>
-      <w:r>
-        <w:t>listOfCompartments</w:t>
-      </w:r>
-      <w:proofErr w:type="spellEnd"/>
-      <w:r>
-        <w:t>&gt;</w:t>
-      </w:r>
-    </w:p>
-    <w:p>
-      <w:pPr>
-        <w:pStyle w:val="text"/>
-      </w:pPr>
-      <w:r>
-        <w:t xml:space="preserve">    &lt;</w:t>
-      </w:r>
-      <w:proofErr w:type="spellStart"/>
-      <w:proofErr w:type="gramStart"/>
-      <w:r>
-        <w:t>listOfSpecies</w:t>
-      </w:r>
-      <w:proofErr w:type="spellEnd"/>
-      <w:proofErr w:type="gramEnd"/>
-      <w:r>
-        <w:t>&gt;</w:t>
-      </w:r>
-    </w:p>
-    <w:p>
-      <w:pPr>
-        <w:pStyle w:val="text"/>
-      </w:pPr>
-      <w:r>
-        <w:t xml:space="preserve">      &lt;species id="S" compartment="comp" </w:t>
-      </w:r>
-      <w:proofErr w:type="spellStart"/>
-      <w:r>
-        <w:t>hasOnlySubstanceUnits</w:t>
-      </w:r>
-      <w:proofErr w:type="spellEnd"/>
-      <w:r>
-        <w:t xml:space="preserve">="false" </w:t>
-      </w:r>
-      <w:proofErr w:type="spellStart"/>
-      <w:r>
-        <w:t>boundaryCondition</w:t>
-      </w:r>
-      <w:proofErr w:type="spellEnd"/>
-      <w:r>
-        <w:t>="false" constant="false" portid="S"/&gt;</w:t>
-      </w:r>
-    </w:p>
-    <w:p>
-      <w:pPr>
-        <w:pStyle w:val="text"/>
-      </w:pPr>
-      <w:r>
-        <w:t xml:space="preserve">      &lt;species id="E" compartment="comp" </w:t>
-      </w:r>
-      <w:proofErr w:type="spellStart"/>
-      <w:r>
-        <w:t>hasOnlySubstanceUnits</w:t>
-      </w:r>
-      <w:proofErr w:type="spellEnd"/>
-      <w:r>
-        <w:t xml:space="preserve">="false" </w:t>
-      </w:r>
-      <w:proofErr w:type="spellStart"/>
-      <w:r>
-        <w:t>boundaryCondition</w:t>
-      </w:r>
-      <w:proofErr w:type="spellEnd"/>
-      <w:r>
-        <w:t>="false" constant="false" portid="E"/&gt;</w:t>
-      </w:r>
-    </w:p>
-    <w:p>
-      <w:pPr>
-        <w:pStyle w:val="text"/>
-      </w:pPr>
-      <w:r>
-        <w:t xml:space="preserve">      &lt;species id="D" compartment="comp" </w:t>
-      </w:r>
-      <w:proofErr w:type="spellStart"/>
-      <w:r>
-        <w:t>hasOnlySubstanceUnits</w:t>
-      </w:r>
-      <w:proofErr w:type="spellEnd"/>
-      <w:r>
-        <w:t xml:space="preserve">="false" </w:t>
-      </w:r>
-      <w:proofErr w:type="spellStart"/>
-      <w:r>
-        <w:t>boundaryCondition</w:t>
-      </w:r>
-      <w:proofErr w:type="spellEnd"/>
-      <w:r>
-        <w:t>="false" constant="false" portid="D"/&gt;</w:t>
-      </w:r>
-    </w:p>
-    <w:p>
-      <w:pPr>
-        <w:pStyle w:val="text"/>
-      </w:pPr>
-      <w:r>
-        <w:t xml:space="preserve">      &lt;species id="ES" compartment="comp" </w:t>
-      </w:r>
-      <w:proofErr w:type="spellStart"/>
-      <w:r>
-        <w:t>hasOnlySubstanceUnits</w:t>
-      </w:r>
-      <w:proofErr w:type="spellEnd"/>
-      <w:r>
-        <w:t xml:space="preserve">="false" </w:t>
-      </w:r>
-      <w:proofErr w:type="spellStart"/>
-      <w:r>
-        <w:t>boundaryCondition</w:t>
-      </w:r>
-      <w:proofErr w:type="spellEnd"/>
-      <w:r>
-        <w:t>="false" constant="false" portid="ES"/&gt;</w:t>
-      </w:r>
-    </w:p>
-    <w:p>
-      <w:pPr>
-        <w:pStyle w:val="text"/>
-      </w:pPr>
-      <w:r>
-        <w:t xml:space="preserve">    &lt;/</w:t>
-      </w:r>
-      <w:proofErr w:type="spellStart"/>
-      <w:r>
-        <w:t>listOfSpecies</w:t>
-      </w:r>
-      <w:proofErr w:type="spellEnd"/>
-      <w:r>
-        <w:t>&gt;</w:t>
-      </w:r>
-    </w:p>
-    <w:p>
-      <w:pPr>
-        <w:pStyle w:val="text"/>
-      </w:pPr>
-      <w:r>
-        <w:t xml:space="preserve">    &lt;</w:t>
-      </w:r>
-      <w:proofErr w:type="spellStart"/>
-      <w:proofErr w:type="gramStart"/>
-      <w:r>
-        <w:t>listOfReactions</w:t>
-      </w:r>
-      <w:proofErr w:type="spellEnd"/>
-      <w:proofErr w:type="gramEnd"/>
-      <w:r>
-        <w:t>&gt;</w:t>
-      </w:r>
-    </w:p>
-    <w:p>
-      <w:pPr>
-        <w:pStyle w:val="text"/>
-      </w:pPr>
-      <w:r>
-        <w:t xml:space="preserve">      &lt;reaction id="J0" reversible="true" fast="false" portid="J0"&gt;</w:t>
-      </w:r>
-    </w:p>
-    <w:p>
-      <w:pPr>
-        <w:pStyle w:val="text"/>
-      </w:pPr>
-      <w:r>
-        <w:t xml:space="preserve">        &lt;</w:t>
-      </w:r>
-      <w:proofErr w:type="spellStart"/>
-      <w:proofErr w:type="gramStart"/>
-      <w:r>
-        <w:t>listOfReactants</w:t>
-      </w:r>
-      <w:proofErr w:type="spellEnd"/>
-      <w:proofErr w:type="gramEnd"/>
-      <w:r>
-        <w:t>&gt;</w:t>
-      </w:r>
-    </w:p>
-    <w:p>
-      <w:pPr>
-        <w:pStyle w:val="text"/>
-      </w:pPr>
-      <w:r>
-        <w:t xml:space="preserve">          &lt;</w:t>
-      </w:r>
-      <w:proofErr w:type="spellStart"/>
-      <w:r>
-        <w:t>speciesReference</w:t>
-      </w:r>
-      <w:proofErr w:type="spellEnd"/>
-      <w:r>
-        <w:t xml:space="preserve"> species="S" stoichiometry="1" constant="false"/&gt;</w:t>
-      </w:r>
-    </w:p>
-    <w:p>
-      <w:pPr>
-        <w:pStyle w:val="text"/>
-      </w:pPr>
-      <w:r>
-        <w:t xml:space="preserve">          &lt;</w:t>
-      </w:r>
-      <w:proofErr w:type="spellStart"/>
-      <w:r>
-        <w:t>speciesReference</w:t>
-      </w:r>
-      <w:proofErr w:type="spellEnd"/>
-      <w:r>
-        <w:t xml:space="preserve"> species="E" stoichiometry="1" constant="false"/&gt;</w:t>
-      </w:r>
-    </w:p>
-    <w:p>
-      <w:pPr>
-        <w:pStyle w:val="text"/>
-      </w:pPr>
-      <w:r>
-        <w:t xml:space="preserve">        &lt;/</w:t>
-      </w:r>
-      <w:proofErr w:type="spellStart"/>
-      <w:r>
-        <w:t>listOfReactants</w:t>
-      </w:r>
-      <w:proofErr w:type="spellEnd"/>
-      <w:r>
-        <w:t>&gt;</w:t>
-      </w:r>
-    </w:p>
-    <w:p>
-      <w:pPr>
-        <w:pStyle w:val="text"/>
-      </w:pPr>
-      <w:r>
-        <w:t xml:space="preserve">        &lt;</w:t>
-      </w:r>
-      <w:proofErr w:type="spellStart"/>
-      <w:proofErr w:type="gramStart"/>
-      <w:r>
-        <w:t>listOfProducts</w:t>
-      </w:r>
-      <w:proofErr w:type="spellEnd"/>
-      <w:proofErr w:type="gramEnd"/>
-      <w:r>
-        <w:t>&gt;</w:t>
-      </w:r>
-    </w:p>
-    <w:p>
-      <w:pPr>
-        <w:pStyle w:val="text"/>
-      </w:pPr>
-      <w:r>
-        <w:t xml:space="preserve">          &lt;</w:t>
-      </w:r>
-      <w:proofErr w:type="spellStart"/>
-      <w:r>
-        <w:t>speciesReference</w:t>
-      </w:r>
-      <w:proofErr w:type="spellEnd"/>
-      <w:r>
-        <w:t xml:space="preserve"> species="ES" stoichiometry="1" constant="false"/&gt;</w:t>
-      </w:r>
-    </w:p>
-    <w:p>
-      <w:pPr>
-        <w:pStyle w:val="text"/>
-      </w:pPr>
-      <w:r>
-        <w:t xml:space="preserve">        &lt;/</w:t>
-      </w:r>
-      <w:proofErr w:type="spellStart"/>
-      <w:r>
-        <w:t>listOfProducts</w:t>
-      </w:r>
-      <w:proofErr w:type="spellEnd"/>
-      <w:r>
-        <w:t>&gt;</w:t>
-      </w:r>
-    </w:p>
-    <w:p>
-      <w:pPr>
-        <w:pStyle w:val="text"/>
-      </w:pPr>
-      <w:r>
-        <w:t xml:space="preserve">      &lt;/reaction&gt;</w:t>
-      </w:r>
-    </w:p>
-    <w:p>
-      <w:pPr>
-        <w:pStyle w:val="text"/>
-      </w:pPr>
-      <w:r>
-        <w:t xml:space="preserve">      &lt;reaction id="J1" reversible="true" fast="false" portid="J1"&gt;</w:t>
-      </w:r>
-    </w:p>
-    <w:p>
-      <w:pPr>
-        <w:pStyle w:val="text"/>
-      </w:pPr>
-      <w:r>
-        <w:t xml:space="preserve">        &lt;</w:t>
-      </w:r>
-      <w:proofErr w:type="spellStart"/>
-      <w:proofErr w:type="gramStart"/>
-      <w:r>
-        <w:t>listOfReactants</w:t>
-      </w:r>
-      <w:proofErr w:type="spellEnd"/>
-      <w:proofErr w:type="gramEnd"/>
-      <w:r>
-        <w:t>&gt;</w:t>
-      </w:r>
-    </w:p>
-    <w:p>
-      <w:pPr>
-        <w:pStyle w:val="text"/>
-      </w:pPr>
-      <w:r>
-        <w:t xml:space="preserve">          &lt;</w:t>
-      </w:r>
-      <w:proofErr w:type="spellStart"/>
-      <w:r>
-        <w:t>speciesReference</w:t>
-      </w:r>
-      <w:proofErr w:type="spellEnd"/>
-      <w:r>
-        <w:t xml:space="preserve"> species="ES" stoichiometry="1" constant="false"/&gt;</w:t>
-      </w:r>
-    </w:p>
-    <w:p>
-      <w:pPr>
-        <w:pStyle w:val="text"/>
-      </w:pPr>
-      <w:r>
-        <w:t xml:space="preserve">        &lt;/</w:t>
-      </w:r>
-      <w:proofErr w:type="spellStart"/>
-      <w:r>
-        <w:t>listOfReactants</w:t>
-      </w:r>
-      <w:proofErr w:type="spellEnd"/>
-      <w:r>
-        <w:t>&gt;</w:t>
-      </w:r>
-    </w:p>
-    <w:p>
-      <w:pPr>
-        <w:pStyle w:val="text"/>
-      </w:pPr>
-      <w:r>
-        <w:t xml:space="preserve">        &lt;</w:t>
-      </w:r>
-      <w:proofErr w:type="spellStart"/>
-      <w:proofErr w:type="gramStart"/>
-      <w:r>
-        <w:t>listOfProducts</w:t>
-      </w:r>
-      <w:proofErr w:type="spellEnd"/>
-      <w:proofErr w:type="gramEnd"/>
-      <w:r>
-        <w:t>&gt;</w:t>
-      </w:r>
-    </w:p>
-    <w:p>
-      <w:pPr>
-        <w:pStyle w:val="text"/>
-      </w:pPr>
-      <w:r>
-        <w:t xml:space="preserve">          &lt;</w:t>
-      </w:r>
-      <w:proofErr w:type="spellStart"/>
-      <w:r>
-        <w:t>speciesReference</w:t>
-      </w:r>
-      <w:proofErr w:type="spellEnd"/>
-      <w:r>
-        <w:t xml:space="preserve"> species="D" stoichiometry="1" constant="false"/&gt;</w:t>
-      </w:r>
-    </w:p>
-    <w:p>
-      <w:pPr>
-        <w:pStyle w:val="text"/>
-      </w:pPr>
-      <w:r>
-        <w:t xml:space="preserve">          &lt;</w:t>
-      </w:r>
-      <w:proofErr w:type="spellStart"/>
-      <w:r>
-        <w:t>speciesReference</w:t>
-      </w:r>
-      <w:proofErr w:type="spellEnd"/>
-      <w:r>
-        <w:t xml:space="preserve"> species="E" stoichiometry="1" constant="false"/&gt;</w:t>
-      </w:r>
-    </w:p>
-    <w:p>
-      <w:pPr>
-        <w:pStyle w:val="text"/>
-      </w:pPr>
-      <w:r>
-        <w:t xml:space="preserve">        &lt;/</w:t>
-      </w:r>
-      <w:proofErr w:type="spellStart"/>
-      <w:r>
-        <w:t>listOfProducts</w:t>
-      </w:r>
-      <w:proofErr w:type="spellEnd"/>
-      <w:r>
-        <w:t>&gt;</w:t>
-      </w:r>
-    </w:p>
-    <w:p>
-      <w:pPr>
-        <w:pStyle w:val="text"/>
-      </w:pPr>
-      <w:r>
-        <w:t xml:space="preserve">      &lt;/reaction&gt;</w:t>
-      </w:r>
-    </w:p>
-    <w:p>
-      <w:pPr>
-        <w:pStyle w:val="text"/>
-      </w:pPr>
-      <w:r>
-        <w:t xml:space="preserve">    &lt;/</w:t>
-      </w:r>
-      <w:proofErr w:type="spellStart"/>
-      <w:r>
-        <w:t>listOfReactions</w:t>
-      </w:r>
-      <w:proofErr w:type="spellEnd"/>
-      <w:r>
-        <w:t>&gt;</w:t>
-      </w:r>
-    </w:p>
-    <w:p>
-      <w:pPr>
-        <w:pStyle w:val="text"/>
-      </w:pPr>
-      <w:r>
-        <w:t xml:space="preserve">  &lt;/model&gt;</w:t>
-      </w:r>
-    </w:p>
-    <w:p>
-      <w:pPr>
-        <w:pStyle w:val="text"/>
-      </w:pPr>
-      <w:r>
-        <w:t xml:space="preserve">  &lt;/</w:t>
-      </w:r>
-      <w:proofErr w:type="spellStart"/>
-      <w:r>
-        <w:t>listOfModelDefinitions</w:t>
-      </w:r>
-      <w:proofErr w:type="spellEnd"/>
-      <w:r>
-        <w:t>&gt;</w:t>
-      </w:r>
-    </w:p>
-    <w:p>
-      <w:pPr>
-        <w:pStyle w:val="text"/>
-      </w:pPr>
-    </w:p>
-    <w:p>
-      <w:pPr>
-        <w:pStyle w:val="text"/>
-      </w:pPr>
-      <w:r>
-        <w:t xml:space="preserve">  &lt;model id="</w:t>
-      </w:r>
-      <w:proofErr w:type="spellStart"/>
-      <w:r>
-        <w:t>complexified</w:t>
-      </w:r>
-      <w:proofErr w:type="spellEnd"/>
-      <w:r>
-        <w:t>"&gt;</w:t>
-      </w:r>
-    </w:p>
-    <w:p>
-      <w:pPr>
-        <w:pStyle w:val="text"/>
-      </w:pPr>
-      <w:r>
-        <w:t xml:space="preserve">    &lt;</w:t>
-      </w:r>
-      <w:proofErr w:type="spellStart"/>
-      <w:proofErr w:type="gramStart"/>
-      <w:r>
-        <w:t>listOfSubmodels</w:t>
-      </w:r>
-      <w:proofErr w:type="spellEnd"/>
-      <w:proofErr w:type="gramEnd"/>
-      <w:r>
-        <w:t>&gt;</w:t>
-      </w:r>
-    </w:p>
-    <w:p>
-      <w:pPr>
-        <w:pStyle w:val="text"/>
-      </w:pPr>
-      <w:r>
-        <w:t xml:space="preserve">       &lt;submodel id="simple"&gt;</w:t>
-      </w:r>
-    </w:p>
-    <w:p>
-      <w:pPr>
-        <w:pStyle w:val="text"/>
-      </w:pPr>
-      <w:r>
-        <w:t xml:space="preserve">         &lt;</w:t>
-      </w:r>
-      <w:proofErr w:type="spellStart"/>
-      <w:r>
-        <w:t>modelRef</w:t>
-      </w:r>
-      <w:proofErr w:type="spellEnd"/>
-      <w:r>
-        <w:t xml:space="preserve"> modelID="simple" /&gt;</w:t>
-      </w:r>
-    </w:p>
-    <w:p>
-      <w:pPr>
-        <w:pStyle w:val="text"/>
-      </w:pPr>
-      <w:r>
-        <w:t xml:space="preserve">         &lt;</w:t>
-      </w:r>
-      <w:proofErr w:type="spellStart"/>
-      <w:proofErr w:type="gramStart"/>
-      <w:r>
-        <w:t>listOfDeletions</w:t>
-      </w:r>
-      <w:proofErr w:type="spellEnd"/>
-      <w:proofErr w:type="gramEnd"/>
-      <w:r>
-        <w:t>&gt;</w:t>
-      </w:r>
-    </w:p>
-    <w:p>
-      <w:pPr>
-        <w:pStyle w:val="text"/>
-      </w:pPr>
-      <w:r>
-        <w:t xml:space="preserve">           &lt;deletion id="</w:t>
+        <w:t>”, and reference the deleted “</w:t>
       </w:r>
       <w:proofErr w:type="spellStart"/>
       <w:r>
@@ -4863,970 +5241,7 @@
       </w:r>
       <w:proofErr w:type="spellEnd"/>
       <w:r>
-        <w:t>" port="J0"&gt;</w:t>
-      </w:r>
-    </w:p>
-    <w:p>
-      <w:pPr>
-        <w:pStyle w:val="text"/>
-      </w:pPr>
-      <w:r>
-        <w:t xml:space="preserve">         &lt;/</w:t>
-      </w:r>
-      <w:proofErr w:type="spellStart"/>
-      <w:r>
-        <w:t>listOfDeletions</w:t>
-      </w:r>
-      <w:proofErr w:type="spellEnd"/>
-      <w:r>
-        <w:t>&gt;</w:t>
-      </w:r>
-    </w:p>
-    <w:p>
-      <w:pPr>
-        <w:pStyle w:val="text"/>
-      </w:pPr>
-      <w:r>
-        <w:t xml:space="preserve">       &lt;/submodel&gt;</w:t>
-      </w:r>
-    </w:p>
-    <w:p>
-      <w:pPr>
-        <w:pStyle w:val="text"/>
-      </w:pPr>
-      <w:r>
-        <w:t xml:space="preserve">       &lt;submodel id="enzyme"&gt;</w:t>
-      </w:r>
-    </w:p>
-    <w:p>
-      <w:pPr>
-        <w:pStyle w:val="text"/>
-      </w:pPr>
-      <w:r>
-        <w:t xml:space="preserve">         &lt;</w:t>
-      </w:r>
-      <w:proofErr w:type="spellStart"/>
-      <w:r>
-        <w:t>modelRef</w:t>
-      </w:r>
-      <w:proofErr w:type="spellEnd"/>
-      <w:r>
-        <w:t xml:space="preserve"> modelID="enzyme" /&gt;</w:t>
-      </w:r>
-    </w:p>
-    <w:p>
-      <w:pPr>
-        <w:pStyle w:val="text"/>
-      </w:pPr>
-      <w:r>
-        <w:t xml:space="preserve">       &lt;/submodel&gt;</w:t>
-      </w:r>
-    </w:p>
-    <w:p>
-      <w:pPr>
-        <w:pStyle w:val="text"/>
-      </w:pPr>
-      <w:r>
-        <w:t xml:space="preserve">    &lt;/</w:t>
-      </w:r>
-      <w:proofErr w:type="spellStart"/>
-      <w:r>
-        <w:t>listOfSubmodels</w:t>
-      </w:r>
-      <w:proofErr w:type="spellEnd"/>
-      <w:r>
-        <w:t>&gt;</w:t>
-      </w:r>
-    </w:p>
-    <w:p>
-      <w:pPr>
-        <w:pStyle w:val="text"/>
-      </w:pPr>
-      <w:r>
-        <w:t xml:space="preserve">    &lt;</w:t>
-      </w:r>
-      <w:proofErr w:type="spellStart"/>
-      <w:proofErr w:type="gramStart"/>
-      <w:r>
-        <w:t>listOfReactions</w:t>
-      </w:r>
-      <w:proofErr w:type="spellEnd"/>
-      <w:proofErr w:type="gramEnd"/>
-      <w:r>
-        <w:t>&gt;</w:t>
-      </w:r>
-    </w:p>
-    <w:p>
-      <w:pPr>
-        <w:pStyle w:val="text"/>
-      </w:pPr>
-      <w:r>
-        <w:t xml:space="preserve">      &lt;reaction id="J0" reversible="true" fast="false"&gt;</w:t>
-      </w:r>
-    </w:p>
-    <w:p>
-      <w:pPr>
-        <w:pStyle w:val="text"/>
-      </w:pPr>
-      <w:r>
-        <w:t xml:space="preserve">        &lt;</w:t>
-      </w:r>
-      <w:proofErr w:type="gramStart"/>
-      <w:r>
-        <w:t>replaces</w:t>
-      </w:r>
-      <w:proofErr w:type="gramEnd"/>
-      <w:r>
-        <w:t>&gt;</w:t>
-      </w:r>
-    </w:p>
-    <w:p>
-      <w:pPr>
-        <w:pStyle w:val="text"/>
-      </w:pPr>
-      <w:r>
-        <w:t xml:space="preserve">          &lt;subelement submodel="simple" deletion="</w:t>
-      </w:r>
-      <w:proofErr w:type="spellStart"/>
-      <w:r>
-        <w:t>oldrxn</w:t>
-      </w:r>
-      <w:proofErr w:type="spellEnd"/>
-      <w:r>
-        <w:t>" /&gt;</w:t>
-      </w:r>
-    </w:p>
-    <w:p>
-      <w:pPr>
-        <w:pStyle w:val="text"/>
-      </w:pPr>
-      <w:r>
-        <w:t xml:space="preserve">          &lt;subelement submodel="enzyme" port="J0" identical="true" /&gt;</w:t>
-      </w:r>
-    </w:p>
-    <w:p>
-      <w:pPr>
-        <w:pStyle w:val="text"/>
-      </w:pPr>
-      <w:r>
-        <w:t xml:space="preserve">        &lt;/replaces&gt;</w:t>
-      </w:r>
-    </w:p>
-    <w:p>
-      <w:pPr>
-        <w:pStyle w:val="text"/>
-      </w:pPr>
-      <w:r>
-        <w:t xml:space="preserve">        &lt;</w:t>
-      </w:r>
-      <w:proofErr w:type="spellStart"/>
-      <w:proofErr w:type="gramStart"/>
-      <w:r>
-        <w:t>listOfReactants</w:t>
-      </w:r>
-      <w:proofErr w:type="spellEnd"/>
-      <w:proofErr w:type="gramEnd"/>
-      <w:r>
-        <w:t>&gt;</w:t>
-      </w:r>
-    </w:p>
-    <w:p>
-      <w:pPr>
-        <w:pStyle w:val="text"/>
-      </w:pPr>
-      <w:r>
-        <w:t xml:space="preserve">          &lt;</w:t>
-      </w:r>
-      <w:proofErr w:type="spellStart"/>
-      <w:r>
-        <w:t>speciesReference</w:t>
-      </w:r>
-      <w:proofErr w:type="spellEnd"/>
-      <w:r>
-        <w:t xml:space="preserve"> species="S" stoichiometry="1" constant="false"/&gt;</w:t>
-      </w:r>
-    </w:p>
-    <w:p>
-      <w:pPr>
-        <w:pStyle w:val="text"/>
-      </w:pPr>
-      <w:r>
-        <w:t xml:space="preserve">          &lt;</w:t>
-      </w:r>
-      <w:proofErr w:type="spellStart"/>
-      <w:r>
-        <w:t>speciesReference</w:t>
-      </w:r>
-      <w:proofErr w:type="spellEnd"/>
-      <w:r>
-        <w:t xml:space="preserve"> species="E" stoichiometry="1" constant="false"/&gt;</w:t>
-      </w:r>
-    </w:p>
-    <w:p>
-      <w:pPr>
-        <w:pStyle w:val="text"/>
-      </w:pPr>
-      <w:r>
-        <w:t xml:space="preserve">        &lt;/</w:t>
-      </w:r>
-      <w:proofErr w:type="spellStart"/>
-      <w:r>
-        <w:t>listOfReactants</w:t>
-      </w:r>
-      <w:proofErr w:type="spellEnd"/>
-      <w:r>
-        <w:t>&gt;</w:t>
-      </w:r>
-    </w:p>
-    <w:p>
-      <w:pPr>
-        <w:pStyle w:val="text"/>
-      </w:pPr>
-      <w:r>
-        <w:t xml:space="preserve">        &lt;</w:t>
-      </w:r>
-      <w:proofErr w:type="spellStart"/>
-      <w:proofErr w:type="gramStart"/>
-      <w:r>
-        <w:t>listOfProducts</w:t>
-      </w:r>
-      <w:proofErr w:type="spellEnd"/>
-      <w:proofErr w:type="gramEnd"/>
-      <w:r>
-        <w:t>&gt;</w:t>
-      </w:r>
-    </w:p>
-    <w:p>
-      <w:pPr>
-        <w:pStyle w:val="text"/>
-      </w:pPr>
-      <w:r>
-        <w:t xml:space="preserve">          &lt;</w:t>
-      </w:r>
-      <w:proofErr w:type="spellStart"/>
-      <w:r>
-        <w:t>speciesReference</w:t>
-      </w:r>
-      <w:proofErr w:type="spellEnd"/>
-      <w:r>
-        <w:t xml:space="preserve"> species="ES" stoichiometry="1" constant="false"/&gt;</w:t>
-      </w:r>
-    </w:p>
-    <w:p>
-      <w:pPr>
-        <w:pStyle w:val="text"/>
-      </w:pPr>
-      <w:r>
-        <w:t xml:space="preserve">        &lt;/</w:t>
-      </w:r>
-      <w:proofErr w:type="spellStart"/>
-      <w:r>
-        <w:t>listOfProducts</w:t>
-      </w:r>
-      <w:proofErr w:type="spellEnd"/>
-      <w:r>
-        <w:t>&gt;</w:t>
-      </w:r>
-    </w:p>
-    <w:p>
-      <w:pPr>
-        <w:pStyle w:val="text"/>
-      </w:pPr>
-      <w:r>
-        <w:t xml:space="preserve">      &lt;/reaction&gt;</w:t>
-      </w:r>
-    </w:p>
-    <w:p>
-      <w:pPr>
-        <w:pStyle w:val="text"/>
-      </w:pPr>
-      <w:r>
-        <w:t xml:space="preserve">      &lt;reaction id="J1" reversible="true" fast="false"&gt;</w:t>
-      </w:r>
-    </w:p>
-    <w:p>
-      <w:pPr>
-        <w:pStyle w:val="text"/>
-      </w:pPr>
-      <w:r>
-        <w:t xml:space="preserve">        &lt;</w:t>
-      </w:r>
-      <w:proofErr w:type="gramStart"/>
-      <w:r>
-        <w:t>replaces</w:t>
-      </w:r>
-      <w:proofErr w:type="gramEnd"/>
-      <w:r>
-        <w:t>&gt;</w:t>
-      </w:r>
-    </w:p>
-    <w:p>
-      <w:pPr>
-        <w:pStyle w:val="text"/>
-      </w:pPr>
-      <w:r>
-        <w:t xml:space="preserve">          &lt;subelement submodel="simple" deletion="</w:t>
-      </w:r>
-      <w:proofErr w:type="spellStart"/>
-      <w:r>
-        <w:t>oldrxn</w:t>
-      </w:r>
-      <w:proofErr w:type="spellEnd"/>
-      <w:r>
-        <w:t>" /&gt;</w:t>
-      </w:r>
-    </w:p>
-    <w:p>
-      <w:pPr>
-        <w:pStyle w:val="text"/>
-      </w:pPr>
-      <w:r>
-        <w:t xml:space="preserve">          &lt;subelement submodel="enzyme" port="J1" identical="true" /&gt;</w:t>
-      </w:r>
-    </w:p>
-    <w:p>
-      <w:pPr>
-        <w:pStyle w:val="text"/>
-      </w:pPr>
-      <w:r>
-        <w:t xml:space="preserve">        &lt;/replaces&gt;</w:t>
-      </w:r>
-    </w:p>
-    <w:p>
-      <w:pPr>
-        <w:pStyle w:val="text"/>
-      </w:pPr>
-      <w:r>
-        <w:t xml:space="preserve">        &lt;</w:t>
-      </w:r>
-      <w:proofErr w:type="spellStart"/>
-      <w:proofErr w:type="gramStart"/>
-      <w:r>
-        <w:t>listOfReactants</w:t>
-      </w:r>
-      <w:proofErr w:type="spellEnd"/>
-      <w:proofErr w:type="gramEnd"/>
-      <w:r>
-        <w:t>&gt;</w:t>
-      </w:r>
-    </w:p>
-    <w:p>
-      <w:pPr>
-        <w:pStyle w:val="text"/>
-      </w:pPr>
-      <w:r>
-        <w:lastRenderedPageBreak/>
-        <w:t xml:space="preserve">          &lt;</w:t>
-      </w:r>
-      <w:proofErr w:type="spellStart"/>
-      <w:r>
-        <w:t>speciesReference</w:t>
-      </w:r>
-      <w:proofErr w:type="spellEnd"/>
-      <w:r>
-        <w:t xml:space="preserve"> species="ES" stoichiometry="1" constant="false"/&gt;</w:t>
-      </w:r>
-    </w:p>
-    <w:p>
-      <w:pPr>
-        <w:pStyle w:val="text"/>
-      </w:pPr>
-      <w:r>
-        <w:t xml:space="preserve">        &lt;/</w:t>
-      </w:r>
-      <w:proofErr w:type="spellStart"/>
-      <w:r>
-        <w:t>listOfReactants</w:t>
-      </w:r>
-      <w:proofErr w:type="spellEnd"/>
-      <w:r>
-        <w:t>&gt;</w:t>
-      </w:r>
-    </w:p>
-    <w:p>
-      <w:pPr>
-        <w:pStyle w:val="text"/>
-      </w:pPr>
-      <w:r>
-        <w:t xml:space="preserve">        &lt;</w:t>
-      </w:r>
-      <w:proofErr w:type="spellStart"/>
-      <w:proofErr w:type="gramStart"/>
-      <w:r>
-        <w:t>listOfProducts</w:t>
-      </w:r>
-      <w:proofErr w:type="spellEnd"/>
-      <w:proofErr w:type="gramEnd"/>
-      <w:r>
-        <w:t>&gt;</w:t>
-      </w:r>
-    </w:p>
-    <w:p>
-      <w:pPr>
-        <w:pStyle w:val="text"/>
-      </w:pPr>
-      <w:r>
-        <w:t xml:space="preserve">          &lt;</w:t>
-      </w:r>
-      <w:proofErr w:type="spellStart"/>
-      <w:r>
-        <w:t>speciesReference</w:t>
-      </w:r>
-      <w:proofErr w:type="spellEnd"/>
-      <w:r>
-        <w:t xml:space="preserve"> species="D" stoichiometry="1" constant="false"/&gt;</w:t>
-      </w:r>
-    </w:p>
-    <w:p>
-      <w:pPr>
-        <w:pStyle w:val="text"/>
-      </w:pPr>
-      <w:r>
-        <w:t xml:space="preserve">        &lt;/</w:t>
-      </w:r>
-      <w:proofErr w:type="spellStart"/>
-      <w:r>
-        <w:t>listOfProducts</w:t>
-      </w:r>
-      <w:proofErr w:type="spellEnd"/>
-      <w:r>
-        <w:t>&gt;</w:t>
-      </w:r>
-    </w:p>
-    <w:p>
-      <w:pPr>
-        <w:pStyle w:val="text"/>
-      </w:pPr>
-      <w:r>
-        <w:t xml:space="preserve">      &lt;/reaction&gt;</w:t>
-      </w:r>
-    </w:p>
-    <w:p>
-      <w:pPr>
-        <w:pStyle w:val="text"/>
-      </w:pPr>
-      <w:r>
-        <w:t xml:space="preserve">    &lt;/</w:t>
-      </w:r>
-      <w:proofErr w:type="spellStart"/>
-      <w:r>
-        <w:t>listOfReactions</w:t>
-      </w:r>
-      <w:proofErr w:type="spellEnd"/>
-      <w:r>
-        <w:t>&gt;</w:t>
-      </w:r>
-    </w:p>
-    <w:p>
-      <w:pPr>
-        <w:pStyle w:val="text"/>
-      </w:pPr>
-      <w:r>
-        <w:t xml:space="preserve">    &lt;</w:t>
-      </w:r>
-      <w:proofErr w:type="spellStart"/>
-      <w:proofErr w:type="gramStart"/>
-      <w:r>
-        <w:t>listOfCompartments</w:t>
-      </w:r>
-      <w:proofErr w:type="spellEnd"/>
-      <w:proofErr w:type="gramEnd"/>
-      <w:r>
-        <w:t>&gt;</w:t>
-      </w:r>
-    </w:p>
-    <w:p>
-      <w:pPr>
-        <w:pStyle w:val="text"/>
-      </w:pPr>
-      <w:r>
-        <w:t xml:space="preserve">      &lt;compartment id="comp" size="1" constant="true" </w:t>
-      </w:r>
-      <w:proofErr w:type="spellStart"/>
-      <w:r>
-        <w:t>sboTerm</w:t>
-      </w:r>
-      <w:proofErr w:type="spellEnd"/>
-      <w:r>
-        <w:t>="SBO</w:t>
-      </w:r>
-      <w:proofErr w:type="gramStart"/>
-      <w:r>
-        <w:t>:0000410</w:t>
-      </w:r>
-      <w:proofErr w:type="gramEnd"/>
-      <w:r>
-        <w:t>"/&gt;</w:t>
-      </w:r>
-    </w:p>
-    <w:p>
-      <w:pPr>
-        <w:pStyle w:val="text"/>
-      </w:pPr>
-      <w:r>
-        <w:t xml:space="preserve">        &lt;</w:t>
-      </w:r>
-      <w:proofErr w:type="gramStart"/>
-      <w:r>
-        <w:t>replaces</w:t>
-      </w:r>
-      <w:proofErr w:type="gramEnd"/>
-      <w:r>
-        <w:t>&gt;</w:t>
-      </w:r>
-    </w:p>
-    <w:p>
-      <w:pPr>
-        <w:pStyle w:val="text"/>
-      </w:pPr>
-      <w:r>
-        <w:t xml:space="preserve">          &lt;subelement submodel="simple" port="comp" identical="true" /&gt;</w:t>
-      </w:r>
-    </w:p>
-    <w:p>
-      <w:pPr>
-        <w:pStyle w:val="text"/>
-      </w:pPr>
-      <w:r>
-        <w:t xml:space="preserve">          &lt;subelement submodel="enzyme" port="comp" identical="true" /&gt;</w:t>
-      </w:r>
-    </w:p>
-    <w:p>
-      <w:pPr>
-        <w:pStyle w:val="text"/>
-      </w:pPr>
-      <w:r>
-        <w:t xml:space="preserve">        &lt;/replaces&gt;</w:t>
-      </w:r>
-    </w:p>
-    <w:p>
-      <w:pPr>
-        <w:pStyle w:val="text"/>
-      </w:pPr>
-      <w:r>
-        <w:t xml:space="preserve">    &lt;/</w:t>
-      </w:r>
-      <w:proofErr w:type="spellStart"/>
-      <w:r>
-        <w:t>listOfCompartments</w:t>
-      </w:r>
-      <w:proofErr w:type="spellEnd"/>
-      <w:r>
-        <w:t>&gt;</w:t>
-      </w:r>
-    </w:p>
-    <w:p>
-      <w:pPr>
-        <w:pStyle w:val="text"/>
-      </w:pPr>
-      <w:r>
-        <w:t xml:space="preserve">    &lt;</w:t>
-      </w:r>
-      <w:proofErr w:type="spellStart"/>
-      <w:proofErr w:type="gramStart"/>
-      <w:r>
-        <w:t>listOfSpecies</w:t>
-      </w:r>
-      <w:proofErr w:type="spellEnd"/>
-      <w:proofErr w:type="gramEnd"/>
-      <w:r>
-        <w:t>&gt;</w:t>
-      </w:r>
-    </w:p>
-    <w:p>
-      <w:pPr>
-        <w:pStyle w:val="text"/>
-      </w:pPr>
-      <w:r>
-        <w:t xml:space="preserve">      &lt;species id="S" compartment="comp" </w:t>
-      </w:r>
-      <w:proofErr w:type="spellStart"/>
-      <w:r>
-        <w:t>initialConcentration</w:t>
-      </w:r>
-      <w:proofErr w:type="spellEnd"/>
-      <w:r>
-        <w:t xml:space="preserve">="5" </w:t>
-      </w:r>
-      <w:proofErr w:type="spellStart"/>
-      <w:r>
-        <w:t>hasOnlySubstanceUnits</w:t>
-      </w:r>
-      <w:proofErr w:type="spellEnd"/>
-      <w:r>
-        <w:t xml:space="preserve">="false" </w:t>
-      </w:r>
-      <w:proofErr w:type="spellStart"/>
-      <w:r>
-        <w:t>boundaryCondition</w:t>
-      </w:r>
-      <w:proofErr w:type="spellEnd"/>
-      <w:r>
-        <w:t>="false" constant="false"&gt;</w:t>
-      </w:r>
-    </w:p>
-    <w:p>
-      <w:pPr>
-        <w:pStyle w:val="text"/>
-      </w:pPr>
-      <w:r>
-        <w:t xml:space="preserve">        &lt;</w:t>
-      </w:r>
-      <w:proofErr w:type="gramStart"/>
-      <w:r>
-        <w:t>replaces</w:t>
-      </w:r>
-      <w:proofErr w:type="gramEnd"/>
-      <w:r>
-        <w:t>&gt;</w:t>
-      </w:r>
-    </w:p>
-    <w:p>
-      <w:pPr>
-        <w:pStyle w:val="text"/>
-      </w:pPr>
-      <w:r>
-        <w:t xml:space="preserve">          &lt;subelement submodel="simple" port="S" identical="true" /&gt;</w:t>
-      </w:r>
-    </w:p>
-    <w:p>
-      <w:pPr>
-        <w:pStyle w:val="text"/>
-      </w:pPr>
-      <w:r>
-        <w:t xml:space="preserve">          &lt;subelement submodel="enzyme" port="S" identical="false" /&gt;</w:t>
-      </w:r>
-    </w:p>
-    <w:p>
-      <w:pPr>
-        <w:pStyle w:val="text"/>
-      </w:pPr>
-      <w:r>
-        <w:t xml:space="preserve">        &lt;/replaces&gt;</w:t>
-      </w:r>
-    </w:p>
-    <w:p>
-      <w:pPr>
-        <w:pStyle w:val="text"/>
-      </w:pPr>
-      <w:r>
-        <w:t xml:space="preserve">      &lt;/species&gt;</w:t>
-      </w:r>
-    </w:p>
-    <w:p>
-      <w:pPr>
-        <w:pStyle w:val="text"/>
-      </w:pPr>
-      <w:r>
-        <w:t xml:space="preserve">      &lt;species id="D" compartment="comp" </w:t>
-      </w:r>
-      <w:proofErr w:type="spellStart"/>
-      <w:r>
-        <w:t>initialConcentration</w:t>
-      </w:r>
-      <w:proofErr w:type="spellEnd"/>
-      <w:r>
-        <w:t xml:space="preserve">="10" </w:t>
-      </w:r>
-      <w:proofErr w:type="spellStart"/>
-      <w:r>
-        <w:t>hasOnlySubstanceUnits</w:t>
-      </w:r>
-      <w:proofErr w:type="spellEnd"/>
-      <w:r>
-        <w:t xml:space="preserve">="false" </w:t>
-      </w:r>
-      <w:proofErr w:type="spellStart"/>
-      <w:r>
-        <w:t>boundaryCondition</w:t>
-      </w:r>
-      <w:proofErr w:type="spellEnd"/>
-      <w:r>
-        <w:t>="false" constant="false"&gt;</w:t>
-      </w:r>
-    </w:p>
-    <w:p>
-      <w:pPr>
-        <w:pStyle w:val="text"/>
-      </w:pPr>
-      <w:r>
-        <w:t xml:space="preserve">        &lt;</w:t>
-      </w:r>
-      <w:proofErr w:type="gramStart"/>
-      <w:r>
-        <w:t>replaces</w:t>
-      </w:r>
-      <w:proofErr w:type="gramEnd"/>
-      <w:r>
-        <w:t>&gt;</w:t>
-      </w:r>
-    </w:p>
-    <w:p>
-      <w:pPr>
-        <w:pStyle w:val="text"/>
-      </w:pPr>
-      <w:r>
-        <w:t xml:space="preserve">          &lt;subelement submodel="simple" port="D" identical="true" /&gt;</w:t>
-      </w:r>
-    </w:p>
-    <w:p>
-      <w:pPr>
-        <w:pStyle w:val="text"/>
-      </w:pPr>
-      <w:r>
-        <w:t xml:space="preserve">          &lt;subelement submodel="enzyme" port="D" identical="false" /&gt;</w:t>
-      </w:r>
-    </w:p>
-    <w:p>
-      <w:pPr>
-        <w:pStyle w:val="text"/>
-      </w:pPr>
-      <w:r>
-        <w:t xml:space="preserve">        &lt;/replaces&gt;</w:t>
-      </w:r>
-    </w:p>
-    <w:p>
-      <w:pPr>
-        <w:pStyle w:val="text"/>
-      </w:pPr>
-      <w:r>
-        <w:t xml:space="preserve">      &lt;/species&gt;</w:t>
-      </w:r>
-    </w:p>
-    <w:p>
-      <w:pPr>
-        <w:pStyle w:val="text"/>
-      </w:pPr>
-      <w:r>
-        <w:t xml:space="preserve">      &lt;species id="E" compartment="comp" </w:t>
-      </w:r>
-      <w:proofErr w:type="spellStart"/>
-      <w:r>
-        <w:t>hasOnlySubstanceUnits</w:t>
-      </w:r>
-      <w:proofErr w:type="spellEnd"/>
-      <w:r>
-        <w:t xml:space="preserve">="false" </w:t>
-      </w:r>
-      <w:proofErr w:type="spellStart"/>
-      <w:r>
-        <w:t>boundaryCondition</w:t>
-      </w:r>
-      <w:proofErr w:type="spellEnd"/>
-      <w:r>
-        <w:t>="false" constant="false"&gt;</w:t>
-      </w:r>
-    </w:p>
-    <w:p>
-      <w:pPr>
-        <w:pStyle w:val="text"/>
-      </w:pPr>
-      <w:r>
-        <w:t xml:space="preserve">        &lt;</w:t>
-      </w:r>
-      <w:proofErr w:type="gramStart"/>
-      <w:r>
-        <w:t>replaces</w:t>
-      </w:r>
-      <w:proofErr w:type="gramEnd"/>
-      <w:r>
-        <w:t>&gt;</w:t>
-      </w:r>
-    </w:p>
-    <w:p>
-      <w:pPr>
-        <w:pStyle w:val="text"/>
-      </w:pPr>
-      <w:r>
-        <w:t xml:space="preserve">          &lt;subelement submodel="simple" deletion="</w:t>
-      </w:r>
-      <w:proofErr w:type="spellStart"/>
-      <w:r>
-        <w:t>oldrxn</w:t>
-      </w:r>
-      <w:proofErr w:type="spellEnd"/>
-      <w:r>
-        <w:t>" /&gt;</w:t>
-      </w:r>
-    </w:p>
-    <w:p>
-      <w:pPr>
-        <w:pStyle w:val="text"/>
-      </w:pPr>
-      <w:r>
-        <w:t xml:space="preserve">          &lt;subelement submodel="enzyme" port="E" identical="true" /&gt;</w:t>
-      </w:r>
-    </w:p>
-    <w:p>
-      <w:pPr>
-        <w:pStyle w:val="text"/>
-      </w:pPr>
-      <w:r>
-        <w:t xml:space="preserve">        &lt;/replaces&gt;</w:t>
-      </w:r>
-    </w:p>
-    <w:p>
-      <w:pPr>
-        <w:pStyle w:val="text"/>
-      </w:pPr>
-      <w:r>
-        <w:t xml:space="preserve">      &lt;/species&gt;</w:t>
-      </w:r>
-    </w:p>
-    <w:p>
-      <w:pPr>
-        <w:pStyle w:val="text"/>
-      </w:pPr>
-      <w:r>
-        <w:t xml:space="preserve">      &lt;species id="ES" compartment="comp" </w:t>
-      </w:r>
-      <w:proofErr w:type="spellStart"/>
-      <w:r>
-        <w:t>hasOnlySubstanceUnits</w:t>
-      </w:r>
-      <w:proofErr w:type="spellEnd"/>
-      <w:r>
-        <w:t xml:space="preserve">="false" </w:t>
-      </w:r>
-      <w:proofErr w:type="spellStart"/>
-      <w:r>
-        <w:t>boundaryCondition</w:t>
-      </w:r>
-      <w:proofErr w:type="spellEnd"/>
-      <w:r>
-        <w:t>="false" constant="false"&gt;</w:t>
-      </w:r>
-    </w:p>
-    <w:p>
-      <w:pPr>
-        <w:pStyle w:val="text"/>
-      </w:pPr>
-      <w:r>
-        <w:t xml:space="preserve">        &lt;</w:t>
-      </w:r>
-      <w:proofErr w:type="gramStart"/>
-      <w:r>
-        <w:t>replaces</w:t>
-      </w:r>
-      <w:proofErr w:type="gramEnd"/>
-      <w:r>
-        <w:t>&gt;</w:t>
-      </w:r>
-    </w:p>
-    <w:p>
-      <w:pPr>
-        <w:pStyle w:val="text"/>
-      </w:pPr>
-      <w:r>
-        <w:t xml:space="preserve">          &lt;subelement submodel="simple" deletion="</w:t>
-      </w:r>
-      <w:proofErr w:type="spellStart"/>
-      <w:r>
-        <w:t>oldrxn</w:t>
-      </w:r>
-      <w:proofErr w:type="spellEnd"/>
-      <w:r>
-        <w:t>" /&gt;</w:t>
-      </w:r>
-    </w:p>
-    <w:p>
-      <w:pPr>
-        <w:pStyle w:val="text"/>
-      </w:pPr>
-      <w:r>
-        <w:t xml:space="preserve">          &lt;subelement submodel="enzyme" port="ES" identical="true" /&gt;</w:t>
-      </w:r>
-    </w:p>
-    <w:p>
-      <w:pPr>
-        <w:pStyle w:val="text"/>
-      </w:pPr>
-      <w:r>
-        <w:t xml:space="preserve">        &lt;/replaces&gt;</w:t>
-      </w:r>
-    </w:p>
-    <w:p>
-      <w:pPr>
-        <w:pStyle w:val="text"/>
-      </w:pPr>
-      <w:r>
-        <w:t xml:space="preserve">      &lt;/species&gt;</w:t>
-      </w:r>
-    </w:p>
-    <w:p>
-      <w:pPr>
-        <w:pStyle w:val="text"/>
-      </w:pPr>
-      <w:r>
-        <w:t xml:space="preserve">    &lt;/</w:t>
-      </w:r>
-      <w:proofErr w:type="spellStart"/>
-      <w:r>
-        <w:t>listOfSpecies</w:t>
-      </w:r>
-      <w:proofErr w:type="spellEnd"/>
-      <w:r>
-        <w:t>&gt;</w:t>
-      </w:r>
-    </w:p>
-    <w:p>
-      <w:pPr>
-        <w:pStyle w:val="text"/>
-      </w:pPr>
-      <w:r>
-        <w:t xml:space="preserve">  &lt;/model&gt;</w:t>
-      </w:r>
-    </w:p>
-    <w:p>
-      <w:pPr>
-        <w:pStyle w:val="text"/>
-      </w:pPr>
-    </w:p>
-    <w:p>
-      <w:pPr>
-        <w:pStyle w:val="text"/>
-      </w:pPr>
-      <w:r>
-        <w:t>&lt;/</w:t>
-      </w:r>
-      <w:proofErr w:type="spellStart"/>
-      <w:r>
-        <w:t>sbml</w:t>
-      </w:r>
-      <w:proofErr w:type="spellEnd"/>
-      <w:r>
-        <w:t>&gt;</w:t>
-      </w:r>
-    </w:p>
-    <w:p>
-      <w:pPr>
-        <w:pStyle w:val="text"/>
-      </w:pPr>
-    </w:p>
-    <w:p>
-      <w:r>
-        <w:t>Here, we have recreated “enzyme” so as to give it ports, recreate basically the entire model in the parent “</w:t>
-      </w:r>
-      <w:proofErr w:type="spellStart"/>
-      <w:r>
-        <w:t>complexified</w:t>
-      </w:r>
-      <w:proofErr w:type="spellEnd"/>
-      <w:r>
-        <w:t>”, and reference the deleted “</w:t>
-      </w:r>
-      <w:proofErr w:type="spellStart"/>
-      <w:r>
-        <w:t>oldrxn</w:t>
-      </w:r>
-      <w:proofErr w:type="spellEnd"/>
-      <w:r>
-        <w:t>” in the replacements lists.  Note that we list that reaction deletion both for the two new reactions and for the two new species “E” and “ES”, since those species were themselves elided in the simple form of the S to D reaction in “simple”.  The “identical” flag is used throughout, so that any visualization or manipulation software knows that the only reason those elements exist in the parent model is to create a reference</w:t>
-      </w:r>
-      <w:bookmarkStart w:id="0" w:name="_GoBack"/>
-      <w:bookmarkEnd w:id="0"/>
-      <w:r>
-        <w:t>, not to actually change the element itself.</w:t>
+        <w:t>” in the replacements lists.  Note that we list that reaction deletion both for the two new reactions and for the two new species “E” and “ES”, since those species were themselves elided in the simple form of the S to D reaction in “simple”.  The “identical” flag is used throughout, so that any visualization or manipulation software knows that the only reason those elements exist in the parent model is to create a reference, not to actually change the element itself.</w:t>
       </w:r>
       <w:r>
         <w:t xml:space="preserve"> </w:t>

</xml_diff>